<commit_message>
Dokumentation fertig aufgesetzt mit allen Unterpunkten
</commit_message>
<xml_diff>
--- a/Dokumentation/Dokumentation Redesign RZ.docx
+++ b/Dokumentation/Dokumentation Redesign RZ.docx
@@ -224,13 +224,8 @@
       <w:pPr>
         <w:pStyle w:val="Titel"/>
       </w:pPr>
-      <w:proofErr w:type="spellStart"/>
-      <w:r>
-        <w:t>Redesign</w:t>
-      </w:r>
-      <w:proofErr w:type="spellEnd"/>
-      <w:r>
-        <w:t xml:space="preserve"> RZ UR</w:t>
+      <w:r>
+        <w:t>Redesign RZ UR</w:t>
       </w:r>
     </w:p>
     <w:p/>
@@ -319,35 +314,7 @@
         <w:rPr>
           <w:lang w:val="en-US"/>
         </w:rPr>
-        <w:t>Email: [</w:t>
-      </w:r>
-      <w:proofErr w:type="spellStart"/>
-      <w:r>
-        <w:rPr>
-          <w:lang w:val="en-US"/>
-        </w:rPr>
-        <w:t>Emailadresse</w:t>
-      </w:r>
-      <w:proofErr w:type="spellEnd"/>
-      <w:r>
-        <w:rPr>
-          <w:lang w:val="en-US"/>
-        </w:rPr>
-        <w:t xml:space="preserve"> (</w:t>
-      </w:r>
-      <w:proofErr w:type="spellStart"/>
-      <w:r>
-        <w:rPr>
-          <w:lang w:val="en-US"/>
-        </w:rPr>
-        <w:t>z.B</w:t>
-      </w:r>
-      <w:proofErr w:type="spellEnd"/>
-      <w:r>
-        <w:rPr>
-          <w:lang w:val="en-US"/>
-        </w:rPr>
-        <w:t>.: max.mustermann@stud.uni-regensburg.de</w:t>
+        <w:t>Email: [Emailadresse (z.B.: max.mustermann@stud.uni-regensburg.de</w:t>
       </w:r>
       <w:r>
         <w:rPr>
@@ -382,17 +349,17 @@
           <w:docGrid w:linePitch="360"/>
         </w:sectPr>
       </w:pPr>
+    </w:p>
+    <w:p>
+      <w:pPr>
+        <w:pStyle w:val="Inhaltsverzeichnisberschrift"/>
+      </w:pPr>
+      <w:r>
+        <w:lastRenderedPageBreak/>
+        <w:t>Inhalt</w:t>
+      </w:r>
       <w:bookmarkStart w:id="0" w:name="_GoBack"/>
       <w:bookmarkEnd w:id="0"/>
-    </w:p>
-    <w:p>
-      <w:pPr>
-        <w:pStyle w:val="Inhaltsverzeichnisberschrift"/>
-      </w:pPr>
-      <w:r>
-        <w:lastRenderedPageBreak/>
-        <w:t>Inhalt</w:t>
-      </w:r>
     </w:p>
     <w:p>
       <w:pPr>
@@ -400,6 +367,2383 @@
           <w:lang w:eastAsia="en-US"/>
         </w:rPr>
       </w:pPr>
+    </w:p>
+    <w:p>
+      <w:pPr>
+        <w:pStyle w:val="Verzeichnis1"/>
+        <w:rPr>
+          <w:rFonts w:asciiTheme="minorHAnsi" w:eastAsiaTheme="minorEastAsia" w:hAnsiTheme="minorHAnsi" w:cstheme="minorBidi"/>
+          <w:noProof/>
+          <w:sz w:val="22"/>
+          <w:szCs w:val="22"/>
+        </w:rPr>
+      </w:pPr>
+      <w:r>
+        <w:fldChar w:fldCharType="begin"/>
+      </w:r>
+      <w:r>
+        <w:instrText xml:space="preserve"> TOC \o "1-4" \h \z \u </w:instrText>
+      </w:r>
+      <w:r>
+        <w:fldChar w:fldCharType="separate"/>
+      </w:r>
+      <w:hyperlink w:anchor="_Toc427228111" w:history="1">
+        <w:r>
+          <w:rPr>
+            <w:rStyle w:val="Hyperlink"/>
+            <w:rFonts w:eastAsiaTheme="majorEastAsia"/>
+            <w:noProof/>
+          </w:rPr>
+          <w:t>1</w:t>
+        </w:r>
+        <w:r>
+          <w:rPr>
+            <w:rFonts w:asciiTheme="minorHAnsi" w:eastAsiaTheme="minorEastAsia" w:hAnsiTheme="minorHAnsi" w:cstheme="minorBidi"/>
+            <w:noProof/>
+            <w:sz w:val="22"/>
+            <w:szCs w:val="22"/>
+          </w:rPr>
+          <w:tab/>
+        </w:r>
+        <w:r>
+          <w:rPr>
+            <w:rStyle w:val="Hyperlink"/>
+            <w:rFonts w:eastAsiaTheme="majorEastAsia"/>
+            <w:noProof/>
+          </w:rPr>
+          <w:t>Einführung</w:t>
+        </w:r>
+        <w:r>
+          <w:rPr>
+            <w:noProof/>
+            <w:webHidden/>
+          </w:rPr>
+          <w:tab/>
+        </w:r>
+        <w:r>
+          <w:rPr>
+            <w:noProof/>
+            <w:webHidden/>
+          </w:rPr>
+          <w:fldChar w:fldCharType="begin"/>
+        </w:r>
+        <w:r>
+          <w:rPr>
+            <w:noProof/>
+            <w:webHidden/>
+          </w:rPr>
+          <w:instrText xml:space="preserve"> PAGEREF _Toc427228111 \h </w:instrText>
+        </w:r>
+        <w:r>
+          <w:rPr>
+            <w:noProof/>
+            <w:webHidden/>
+          </w:rPr>
+        </w:r>
+        <w:r>
+          <w:rPr>
+            <w:noProof/>
+            <w:webHidden/>
+          </w:rPr>
+          <w:fldChar w:fldCharType="separate"/>
+        </w:r>
+        <w:r>
+          <w:rPr>
+            <w:noProof/>
+            <w:webHidden/>
+          </w:rPr>
+          <w:t>4</w:t>
+        </w:r>
+        <w:r>
+          <w:rPr>
+            <w:noProof/>
+            <w:webHidden/>
+          </w:rPr>
+          <w:fldChar w:fldCharType="end"/>
+        </w:r>
+      </w:hyperlink>
+    </w:p>
+    <w:p>
+      <w:pPr>
+        <w:pStyle w:val="Verzeichnis2"/>
+        <w:tabs>
+          <w:tab w:val="left" w:pos="880"/>
+          <w:tab w:val="right" w:leader="dot" w:pos="8493"/>
+        </w:tabs>
+        <w:rPr>
+          <w:rFonts w:asciiTheme="minorHAnsi" w:eastAsiaTheme="minorEastAsia" w:hAnsiTheme="minorHAnsi" w:cstheme="minorBidi"/>
+          <w:noProof/>
+          <w:szCs w:val="22"/>
+        </w:rPr>
+      </w:pPr>
+      <w:hyperlink w:anchor="_Toc427228112" w:history="1">
+        <w:r>
+          <w:rPr>
+            <w:rStyle w:val="Hyperlink"/>
+            <w:rFonts w:eastAsiaTheme="majorEastAsia"/>
+            <w:noProof/>
+          </w:rPr>
+          <w:t>1.1</w:t>
+        </w:r>
+        <w:r>
+          <w:rPr>
+            <w:rFonts w:asciiTheme="minorHAnsi" w:eastAsiaTheme="minorEastAsia" w:hAnsiTheme="minorHAnsi" w:cstheme="minorBidi"/>
+            <w:noProof/>
+            <w:szCs w:val="22"/>
+          </w:rPr>
+          <w:tab/>
+        </w:r>
+        <w:r>
+          <w:rPr>
+            <w:rStyle w:val="Hyperlink"/>
+            <w:rFonts w:eastAsiaTheme="majorEastAsia"/>
+            <w:noProof/>
+          </w:rPr>
+          <w:t>Zweck des Dokuments</w:t>
+        </w:r>
+        <w:r>
+          <w:rPr>
+            <w:noProof/>
+            <w:webHidden/>
+          </w:rPr>
+          <w:tab/>
+        </w:r>
+        <w:r>
+          <w:rPr>
+            <w:noProof/>
+            <w:webHidden/>
+          </w:rPr>
+          <w:fldChar w:fldCharType="begin"/>
+        </w:r>
+        <w:r>
+          <w:rPr>
+            <w:noProof/>
+            <w:webHidden/>
+          </w:rPr>
+          <w:instrText xml:space="preserve"> PAGEREF _Toc427228112 \h </w:instrText>
+        </w:r>
+        <w:r>
+          <w:rPr>
+            <w:noProof/>
+            <w:webHidden/>
+          </w:rPr>
+        </w:r>
+        <w:r>
+          <w:rPr>
+            <w:noProof/>
+            <w:webHidden/>
+          </w:rPr>
+          <w:fldChar w:fldCharType="separate"/>
+        </w:r>
+        <w:r>
+          <w:rPr>
+            <w:noProof/>
+            <w:webHidden/>
+          </w:rPr>
+          <w:t>4</w:t>
+        </w:r>
+        <w:r>
+          <w:rPr>
+            <w:noProof/>
+            <w:webHidden/>
+          </w:rPr>
+          <w:fldChar w:fldCharType="end"/>
+        </w:r>
+      </w:hyperlink>
+    </w:p>
+    <w:p>
+      <w:pPr>
+        <w:pStyle w:val="Verzeichnis2"/>
+        <w:tabs>
+          <w:tab w:val="left" w:pos="880"/>
+          <w:tab w:val="right" w:leader="dot" w:pos="8493"/>
+        </w:tabs>
+        <w:rPr>
+          <w:rFonts w:asciiTheme="minorHAnsi" w:eastAsiaTheme="minorEastAsia" w:hAnsiTheme="minorHAnsi" w:cstheme="minorBidi"/>
+          <w:noProof/>
+          <w:szCs w:val="22"/>
+        </w:rPr>
+      </w:pPr>
+      <w:hyperlink w:anchor="_Toc427228113" w:history="1">
+        <w:r>
+          <w:rPr>
+            <w:rStyle w:val="Hyperlink"/>
+            <w:rFonts w:eastAsiaTheme="majorEastAsia"/>
+            <w:noProof/>
+          </w:rPr>
+          <w:t>1.2</w:t>
+        </w:r>
+        <w:r>
+          <w:rPr>
+            <w:rFonts w:asciiTheme="minorHAnsi" w:eastAsiaTheme="minorEastAsia" w:hAnsiTheme="minorHAnsi" w:cstheme="minorBidi"/>
+            <w:noProof/>
+            <w:szCs w:val="22"/>
+          </w:rPr>
+          <w:tab/>
+        </w:r>
+        <w:r>
+          <w:rPr>
+            <w:rStyle w:val="Hyperlink"/>
+            <w:rFonts w:eastAsiaTheme="majorEastAsia"/>
+            <w:noProof/>
+          </w:rPr>
+          <w:t>Übersicht über das Dokument</w:t>
+        </w:r>
+        <w:r>
+          <w:rPr>
+            <w:noProof/>
+            <w:webHidden/>
+          </w:rPr>
+          <w:tab/>
+        </w:r>
+        <w:r>
+          <w:rPr>
+            <w:noProof/>
+            <w:webHidden/>
+          </w:rPr>
+          <w:fldChar w:fldCharType="begin"/>
+        </w:r>
+        <w:r>
+          <w:rPr>
+            <w:noProof/>
+            <w:webHidden/>
+          </w:rPr>
+          <w:instrText xml:space="preserve"> PAGEREF _Toc427228113 \h </w:instrText>
+        </w:r>
+        <w:r>
+          <w:rPr>
+            <w:noProof/>
+            <w:webHidden/>
+          </w:rPr>
+        </w:r>
+        <w:r>
+          <w:rPr>
+            <w:noProof/>
+            <w:webHidden/>
+          </w:rPr>
+          <w:fldChar w:fldCharType="separate"/>
+        </w:r>
+        <w:r>
+          <w:rPr>
+            <w:noProof/>
+            <w:webHidden/>
+          </w:rPr>
+          <w:t>4</w:t>
+        </w:r>
+        <w:r>
+          <w:rPr>
+            <w:noProof/>
+            <w:webHidden/>
+          </w:rPr>
+          <w:fldChar w:fldCharType="end"/>
+        </w:r>
+      </w:hyperlink>
+    </w:p>
+    <w:p>
+      <w:pPr>
+        <w:pStyle w:val="Verzeichnis1"/>
+        <w:rPr>
+          <w:rFonts w:asciiTheme="minorHAnsi" w:eastAsiaTheme="minorEastAsia" w:hAnsiTheme="minorHAnsi" w:cstheme="minorBidi"/>
+          <w:noProof/>
+          <w:sz w:val="22"/>
+          <w:szCs w:val="22"/>
+        </w:rPr>
+      </w:pPr>
+      <w:hyperlink w:anchor="_Toc427228114" w:history="1">
+        <w:r>
+          <w:rPr>
+            <w:rStyle w:val="Hyperlink"/>
+            <w:rFonts w:eastAsiaTheme="majorEastAsia"/>
+            <w:noProof/>
+          </w:rPr>
+          <w:t>2</w:t>
+        </w:r>
+        <w:r>
+          <w:rPr>
+            <w:rFonts w:asciiTheme="minorHAnsi" w:eastAsiaTheme="minorEastAsia" w:hAnsiTheme="minorHAnsi" w:cstheme="minorBidi"/>
+            <w:noProof/>
+            <w:sz w:val="22"/>
+            <w:szCs w:val="22"/>
+          </w:rPr>
+          <w:tab/>
+        </w:r>
+        <w:r>
+          <w:rPr>
+            <w:rStyle w:val="Hyperlink"/>
+            <w:rFonts w:eastAsiaTheme="majorEastAsia"/>
+            <w:noProof/>
+          </w:rPr>
+          <w:t>Allgemeine Beschreibung</w:t>
+        </w:r>
+        <w:r>
+          <w:rPr>
+            <w:noProof/>
+            <w:webHidden/>
+          </w:rPr>
+          <w:tab/>
+        </w:r>
+        <w:r>
+          <w:rPr>
+            <w:noProof/>
+            <w:webHidden/>
+          </w:rPr>
+          <w:fldChar w:fldCharType="begin"/>
+        </w:r>
+        <w:r>
+          <w:rPr>
+            <w:noProof/>
+            <w:webHidden/>
+          </w:rPr>
+          <w:instrText xml:space="preserve"> PAGEREF _Toc427228114 \h </w:instrText>
+        </w:r>
+        <w:r>
+          <w:rPr>
+            <w:noProof/>
+            <w:webHidden/>
+          </w:rPr>
+        </w:r>
+        <w:r>
+          <w:rPr>
+            <w:noProof/>
+            <w:webHidden/>
+          </w:rPr>
+          <w:fldChar w:fldCharType="separate"/>
+        </w:r>
+        <w:r>
+          <w:rPr>
+            <w:noProof/>
+            <w:webHidden/>
+          </w:rPr>
+          <w:t>4</w:t>
+        </w:r>
+        <w:r>
+          <w:rPr>
+            <w:noProof/>
+            <w:webHidden/>
+          </w:rPr>
+          <w:fldChar w:fldCharType="end"/>
+        </w:r>
+      </w:hyperlink>
+    </w:p>
+    <w:p>
+      <w:pPr>
+        <w:pStyle w:val="Verzeichnis1"/>
+        <w:rPr>
+          <w:rFonts w:asciiTheme="minorHAnsi" w:eastAsiaTheme="minorEastAsia" w:hAnsiTheme="minorHAnsi" w:cstheme="minorBidi"/>
+          <w:noProof/>
+          <w:sz w:val="22"/>
+          <w:szCs w:val="22"/>
+        </w:rPr>
+      </w:pPr>
+      <w:hyperlink w:anchor="_Toc427228115" w:history="1">
+        <w:r>
+          <w:rPr>
+            <w:rStyle w:val="Hyperlink"/>
+            <w:rFonts w:eastAsiaTheme="majorEastAsia"/>
+            <w:noProof/>
+          </w:rPr>
+          <w:t>3</w:t>
+        </w:r>
+        <w:r>
+          <w:rPr>
+            <w:rFonts w:asciiTheme="minorHAnsi" w:eastAsiaTheme="minorEastAsia" w:hAnsiTheme="minorHAnsi" w:cstheme="minorBidi"/>
+            <w:noProof/>
+            <w:sz w:val="22"/>
+            <w:szCs w:val="22"/>
+          </w:rPr>
+          <w:tab/>
+        </w:r>
+        <w:r>
+          <w:rPr>
+            <w:rStyle w:val="Hyperlink"/>
+            <w:rFonts w:eastAsiaTheme="majorEastAsia"/>
+            <w:noProof/>
+          </w:rPr>
+          <w:t>Methoden</w:t>
+        </w:r>
+        <w:r>
+          <w:rPr>
+            <w:noProof/>
+            <w:webHidden/>
+          </w:rPr>
+          <w:tab/>
+        </w:r>
+        <w:r>
+          <w:rPr>
+            <w:noProof/>
+            <w:webHidden/>
+          </w:rPr>
+          <w:fldChar w:fldCharType="begin"/>
+        </w:r>
+        <w:r>
+          <w:rPr>
+            <w:noProof/>
+            <w:webHidden/>
+          </w:rPr>
+          <w:instrText xml:space="preserve"> PAGEREF _Toc427228115 \h </w:instrText>
+        </w:r>
+        <w:r>
+          <w:rPr>
+            <w:noProof/>
+            <w:webHidden/>
+          </w:rPr>
+        </w:r>
+        <w:r>
+          <w:rPr>
+            <w:noProof/>
+            <w:webHidden/>
+          </w:rPr>
+          <w:fldChar w:fldCharType="separate"/>
+        </w:r>
+        <w:r>
+          <w:rPr>
+            <w:noProof/>
+            <w:webHidden/>
+          </w:rPr>
+          <w:t>4</w:t>
+        </w:r>
+        <w:r>
+          <w:rPr>
+            <w:noProof/>
+            <w:webHidden/>
+          </w:rPr>
+          <w:fldChar w:fldCharType="end"/>
+        </w:r>
+      </w:hyperlink>
+    </w:p>
+    <w:p>
+      <w:pPr>
+        <w:pStyle w:val="Verzeichnis2"/>
+        <w:tabs>
+          <w:tab w:val="left" w:pos="880"/>
+          <w:tab w:val="right" w:leader="dot" w:pos="8493"/>
+        </w:tabs>
+        <w:rPr>
+          <w:rFonts w:asciiTheme="minorHAnsi" w:eastAsiaTheme="minorEastAsia" w:hAnsiTheme="minorHAnsi" w:cstheme="minorBidi"/>
+          <w:noProof/>
+          <w:szCs w:val="22"/>
+        </w:rPr>
+      </w:pPr>
+      <w:hyperlink w:anchor="_Toc427228116" w:history="1">
+        <w:r>
+          <w:rPr>
+            <w:rStyle w:val="Hyperlink"/>
+            <w:rFonts w:eastAsiaTheme="majorEastAsia"/>
+            <w:noProof/>
+          </w:rPr>
+          <w:t>3.1</w:t>
+        </w:r>
+        <w:r>
+          <w:rPr>
+            <w:rFonts w:asciiTheme="minorHAnsi" w:eastAsiaTheme="minorEastAsia" w:hAnsiTheme="minorHAnsi" w:cstheme="minorBidi"/>
+            <w:noProof/>
+            <w:szCs w:val="22"/>
+          </w:rPr>
+          <w:tab/>
+        </w:r>
+        <w:r>
+          <w:rPr>
+            <w:rStyle w:val="Hyperlink"/>
+            <w:rFonts w:eastAsiaTheme="majorEastAsia"/>
+            <w:noProof/>
+          </w:rPr>
+          <w:t>Ist-Analyse</w:t>
+        </w:r>
+        <w:r>
+          <w:rPr>
+            <w:noProof/>
+            <w:webHidden/>
+          </w:rPr>
+          <w:tab/>
+        </w:r>
+        <w:r>
+          <w:rPr>
+            <w:noProof/>
+            <w:webHidden/>
+          </w:rPr>
+          <w:fldChar w:fldCharType="begin"/>
+        </w:r>
+        <w:r>
+          <w:rPr>
+            <w:noProof/>
+            <w:webHidden/>
+          </w:rPr>
+          <w:instrText xml:space="preserve"> PAGEREF _Toc427228116 \h </w:instrText>
+        </w:r>
+        <w:r>
+          <w:rPr>
+            <w:noProof/>
+            <w:webHidden/>
+          </w:rPr>
+        </w:r>
+        <w:r>
+          <w:rPr>
+            <w:noProof/>
+            <w:webHidden/>
+          </w:rPr>
+          <w:fldChar w:fldCharType="separate"/>
+        </w:r>
+        <w:r>
+          <w:rPr>
+            <w:noProof/>
+            <w:webHidden/>
+          </w:rPr>
+          <w:t>4</w:t>
+        </w:r>
+        <w:r>
+          <w:rPr>
+            <w:noProof/>
+            <w:webHidden/>
+          </w:rPr>
+          <w:fldChar w:fldCharType="end"/>
+        </w:r>
+      </w:hyperlink>
+    </w:p>
+    <w:p>
+      <w:pPr>
+        <w:pStyle w:val="Verzeichnis3"/>
+        <w:tabs>
+          <w:tab w:val="left" w:pos="1100"/>
+          <w:tab w:val="right" w:leader="dot" w:pos="8493"/>
+        </w:tabs>
+        <w:rPr>
+          <w:rFonts w:asciiTheme="minorHAnsi" w:eastAsiaTheme="minorEastAsia" w:hAnsiTheme="minorHAnsi" w:cstheme="minorBidi"/>
+          <w:noProof/>
+          <w:szCs w:val="22"/>
+        </w:rPr>
+      </w:pPr>
+      <w:hyperlink w:anchor="_Toc427228117" w:history="1">
+        <w:r>
+          <w:rPr>
+            <w:rStyle w:val="Hyperlink"/>
+            <w:rFonts w:eastAsiaTheme="majorEastAsia"/>
+            <w:noProof/>
+          </w:rPr>
+          <w:t>3.1.1</w:t>
+        </w:r>
+        <w:r>
+          <w:rPr>
+            <w:rFonts w:asciiTheme="minorHAnsi" w:eastAsiaTheme="minorEastAsia" w:hAnsiTheme="minorHAnsi" w:cstheme="minorBidi"/>
+            <w:noProof/>
+            <w:szCs w:val="22"/>
+          </w:rPr>
+          <w:tab/>
+        </w:r>
+        <w:r>
+          <w:rPr>
+            <w:rStyle w:val="Hyperlink"/>
+            <w:rFonts w:eastAsiaTheme="majorEastAsia"/>
+            <w:noProof/>
+          </w:rPr>
+          <w:t>Piwik und Log-Daten Analyse</w:t>
+        </w:r>
+        <w:r>
+          <w:rPr>
+            <w:noProof/>
+            <w:webHidden/>
+          </w:rPr>
+          <w:tab/>
+        </w:r>
+        <w:r>
+          <w:rPr>
+            <w:noProof/>
+            <w:webHidden/>
+          </w:rPr>
+          <w:fldChar w:fldCharType="begin"/>
+        </w:r>
+        <w:r>
+          <w:rPr>
+            <w:noProof/>
+            <w:webHidden/>
+          </w:rPr>
+          <w:instrText xml:space="preserve"> PAGEREF _Toc427228117 \h </w:instrText>
+        </w:r>
+        <w:r>
+          <w:rPr>
+            <w:noProof/>
+            <w:webHidden/>
+          </w:rPr>
+        </w:r>
+        <w:r>
+          <w:rPr>
+            <w:noProof/>
+            <w:webHidden/>
+          </w:rPr>
+          <w:fldChar w:fldCharType="separate"/>
+        </w:r>
+        <w:r>
+          <w:rPr>
+            <w:noProof/>
+            <w:webHidden/>
+          </w:rPr>
+          <w:t>4</w:t>
+        </w:r>
+        <w:r>
+          <w:rPr>
+            <w:noProof/>
+            <w:webHidden/>
+          </w:rPr>
+          <w:fldChar w:fldCharType="end"/>
+        </w:r>
+      </w:hyperlink>
+    </w:p>
+    <w:p>
+      <w:pPr>
+        <w:pStyle w:val="Verzeichnis3"/>
+        <w:tabs>
+          <w:tab w:val="left" w:pos="1100"/>
+          <w:tab w:val="right" w:leader="dot" w:pos="8493"/>
+        </w:tabs>
+        <w:rPr>
+          <w:rFonts w:asciiTheme="minorHAnsi" w:eastAsiaTheme="minorEastAsia" w:hAnsiTheme="minorHAnsi" w:cstheme="minorBidi"/>
+          <w:noProof/>
+          <w:szCs w:val="22"/>
+        </w:rPr>
+      </w:pPr>
+      <w:hyperlink w:anchor="_Toc427228118" w:history="1">
+        <w:r>
+          <w:rPr>
+            <w:rStyle w:val="Hyperlink"/>
+            <w:rFonts w:eastAsiaTheme="majorEastAsia"/>
+            <w:noProof/>
+          </w:rPr>
+          <w:t>3.1.2</w:t>
+        </w:r>
+        <w:r>
+          <w:rPr>
+            <w:rFonts w:asciiTheme="minorHAnsi" w:eastAsiaTheme="minorEastAsia" w:hAnsiTheme="minorHAnsi" w:cstheme="minorBidi"/>
+            <w:noProof/>
+            <w:szCs w:val="22"/>
+          </w:rPr>
+          <w:tab/>
+        </w:r>
+        <w:r>
+          <w:rPr>
+            <w:rStyle w:val="Hyperlink"/>
+            <w:rFonts w:eastAsiaTheme="majorEastAsia"/>
+            <w:noProof/>
+          </w:rPr>
+          <w:t>Contextual Inquiry</w:t>
+        </w:r>
+        <w:r>
+          <w:rPr>
+            <w:noProof/>
+            <w:webHidden/>
+          </w:rPr>
+          <w:tab/>
+        </w:r>
+        <w:r>
+          <w:rPr>
+            <w:noProof/>
+            <w:webHidden/>
+          </w:rPr>
+          <w:fldChar w:fldCharType="begin"/>
+        </w:r>
+        <w:r>
+          <w:rPr>
+            <w:noProof/>
+            <w:webHidden/>
+          </w:rPr>
+          <w:instrText xml:space="preserve"> PAGEREF _Toc427228118 \h </w:instrText>
+        </w:r>
+        <w:r>
+          <w:rPr>
+            <w:noProof/>
+            <w:webHidden/>
+          </w:rPr>
+        </w:r>
+        <w:r>
+          <w:rPr>
+            <w:noProof/>
+            <w:webHidden/>
+          </w:rPr>
+          <w:fldChar w:fldCharType="separate"/>
+        </w:r>
+        <w:r>
+          <w:rPr>
+            <w:noProof/>
+            <w:webHidden/>
+          </w:rPr>
+          <w:t>4</w:t>
+        </w:r>
+        <w:r>
+          <w:rPr>
+            <w:noProof/>
+            <w:webHidden/>
+          </w:rPr>
+          <w:fldChar w:fldCharType="end"/>
+        </w:r>
+      </w:hyperlink>
+    </w:p>
+    <w:p>
+      <w:pPr>
+        <w:pStyle w:val="Verzeichnis3"/>
+        <w:tabs>
+          <w:tab w:val="left" w:pos="1100"/>
+          <w:tab w:val="right" w:leader="dot" w:pos="8493"/>
+        </w:tabs>
+        <w:rPr>
+          <w:rFonts w:asciiTheme="minorHAnsi" w:eastAsiaTheme="minorEastAsia" w:hAnsiTheme="minorHAnsi" w:cstheme="minorBidi"/>
+          <w:noProof/>
+          <w:szCs w:val="22"/>
+        </w:rPr>
+      </w:pPr>
+      <w:hyperlink w:anchor="_Toc427228119" w:history="1">
+        <w:r>
+          <w:rPr>
+            <w:rStyle w:val="Hyperlink"/>
+            <w:rFonts w:eastAsiaTheme="majorEastAsia"/>
+            <w:noProof/>
+          </w:rPr>
+          <w:t>3.1.3</w:t>
+        </w:r>
+        <w:r>
+          <w:rPr>
+            <w:rFonts w:asciiTheme="minorHAnsi" w:eastAsiaTheme="minorEastAsia" w:hAnsiTheme="minorHAnsi" w:cstheme="minorBidi"/>
+            <w:noProof/>
+            <w:szCs w:val="22"/>
+          </w:rPr>
+          <w:tab/>
+        </w:r>
+        <w:r>
+          <w:rPr>
+            <w:rStyle w:val="Hyperlink"/>
+            <w:rFonts w:eastAsiaTheme="majorEastAsia"/>
+            <w:noProof/>
+          </w:rPr>
+          <w:t>Content Analyse</w:t>
+        </w:r>
+        <w:r>
+          <w:rPr>
+            <w:noProof/>
+            <w:webHidden/>
+          </w:rPr>
+          <w:tab/>
+        </w:r>
+        <w:r>
+          <w:rPr>
+            <w:noProof/>
+            <w:webHidden/>
+          </w:rPr>
+          <w:fldChar w:fldCharType="begin"/>
+        </w:r>
+        <w:r>
+          <w:rPr>
+            <w:noProof/>
+            <w:webHidden/>
+          </w:rPr>
+          <w:instrText xml:space="preserve"> PAGEREF _Toc427228119 \h </w:instrText>
+        </w:r>
+        <w:r>
+          <w:rPr>
+            <w:noProof/>
+            <w:webHidden/>
+          </w:rPr>
+        </w:r>
+        <w:r>
+          <w:rPr>
+            <w:noProof/>
+            <w:webHidden/>
+          </w:rPr>
+          <w:fldChar w:fldCharType="separate"/>
+        </w:r>
+        <w:r>
+          <w:rPr>
+            <w:noProof/>
+            <w:webHidden/>
+          </w:rPr>
+          <w:t>4</w:t>
+        </w:r>
+        <w:r>
+          <w:rPr>
+            <w:noProof/>
+            <w:webHidden/>
+          </w:rPr>
+          <w:fldChar w:fldCharType="end"/>
+        </w:r>
+      </w:hyperlink>
+    </w:p>
+    <w:p>
+      <w:pPr>
+        <w:pStyle w:val="Verzeichnis2"/>
+        <w:tabs>
+          <w:tab w:val="left" w:pos="880"/>
+          <w:tab w:val="right" w:leader="dot" w:pos="8493"/>
+        </w:tabs>
+        <w:rPr>
+          <w:rFonts w:asciiTheme="minorHAnsi" w:eastAsiaTheme="minorEastAsia" w:hAnsiTheme="minorHAnsi" w:cstheme="minorBidi"/>
+          <w:noProof/>
+          <w:szCs w:val="22"/>
+        </w:rPr>
+      </w:pPr>
+      <w:hyperlink w:anchor="_Toc427228120" w:history="1">
+        <w:r>
+          <w:rPr>
+            <w:rStyle w:val="Hyperlink"/>
+            <w:rFonts w:eastAsiaTheme="majorEastAsia"/>
+            <w:noProof/>
+          </w:rPr>
+          <w:t>3.2</w:t>
+        </w:r>
+        <w:r>
+          <w:rPr>
+            <w:rFonts w:asciiTheme="minorHAnsi" w:eastAsiaTheme="minorEastAsia" w:hAnsiTheme="minorHAnsi" w:cstheme="minorBidi"/>
+            <w:noProof/>
+            <w:szCs w:val="22"/>
+          </w:rPr>
+          <w:tab/>
+        </w:r>
+        <w:r>
+          <w:rPr>
+            <w:rStyle w:val="Hyperlink"/>
+            <w:rFonts w:eastAsiaTheme="majorEastAsia"/>
+            <w:noProof/>
+          </w:rPr>
+          <w:t>Anforderungsanalyse</w:t>
+        </w:r>
+        <w:r>
+          <w:rPr>
+            <w:noProof/>
+            <w:webHidden/>
+          </w:rPr>
+          <w:tab/>
+        </w:r>
+        <w:r>
+          <w:rPr>
+            <w:noProof/>
+            <w:webHidden/>
+          </w:rPr>
+          <w:fldChar w:fldCharType="begin"/>
+        </w:r>
+        <w:r>
+          <w:rPr>
+            <w:noProof/>
+            <w:webHidden/>
+          </w:rPr>
+          <w:instrText xml:space="preserve"> PAGEREF _Toc427228120 \h </w:instrText>
+        </w:r>
+        <w:r>
+          <w:rPr>
+            <w:noProof/>
+            <w:webHidden/>
+          </w:rPr>
+        </w:r>
+        <w:r>
+          <w:rPr>
+            <w:noProof/>
+            <w:webHidden/>
+          </w:rPr>
+          <w:fldChar w:fldCharType="separate"/>
+        </w:r>
+        <w:r>
+          <w:rPr>
+            <w:noProof/>
+            <w:webHidden/>
+          </w:rPr>
+          <w:t>4</w:t>
+        </w:r>
+        <w:r>
+          <w:rPr>
+            <w:noProof/>
+            <w:webHidden/>
+          </w:rPr>
+          <w:fldChar w:fldCharType="end"/>
+        </w:r>
+      </w:hyperlink>
+    </w:p>
+    <w:p>
+      <w:pPr>
+        <w:pStyle w:val="Verzeichnis3"/>
+        <w:tabs>
+          <w:tab w:val="left" w:pos="1100"/>
+          <w:tab w:val="right" w:leader="dot" w:pos="8493"/>
+        </w:tabs>
+        <w:rPr>
+          <w:rFonts w:asciiTheme="minorHAnsi" w:eastAsiaTheme="minorEastAsia" w:hAnsiTheme="minorHAnsi" w:cstheme="minorBidi"/>
+          <w:noProof/>
+          <w:szCs w:val="22"/>
+        </w:rPr>
+      </w:pPr>
+      <w:hyperlink w:anchor="_Toc427228121" w:history="1">
+        <w:r>
+          <w:rPr>
+            <w:rStyle w:val="Hyperlink"/>
+            <w:rFonts w:eastAsiaTheme="majorEastAsia"/>
+            <w:noProof/>
+          </w:rPr>
+          <w:t>3.2.1</w:t>
+        </w:r>
+        <w:r>
+          <w:rPr>
+            <w:rFonts w:asciiTheme="minorHAnsi" w:eastAsiaTheme="minorEastAsia" w:hAnsiTheme="minorHAnsi" w:cstheme="minorBidi"/>
+            <w:noProof/>
+            <w:szCs w:val="22"/>
+          </w:rPr>
+          <w:tab/>
+        </w:r>
+        <w:r>
+          <w:rPr>
+            <w:rStyle w:val="Hyperlink"/>
+            <w:rFonts w:eastAsiaTheme="majorEastAsia"/>
+            <w:noProof/>
+          </w:rPr>
+          <w:t>Card Sorting</w:t>
+        </w:r>
+        <w:r>
+          <w:rPr>
+            <w:noProof/>
+            <w:webHidden/>
+          </w:rPr>
+          <w:tab/>
+        </w:r>
+        <w:r>
+          <w:rPr>
+            <w:noProof/>
+            <w:webHidden/>
+          </w:rPr>
+          <w:fldChar w:fldCharType="begin"/>
+        </w:r>
+        <w:r>
+          <w:rPr>
+            <w:noProof/>
+            <w:webHidden/>
+          </w:rPr>
+          <w:instrText xml:space="preserve"> PAGEREF _Toc427228121 \h </w:instrText>
+        </w:r>
+        <w:r>
+          <w:rPr>
+            <w:noProof/>
+            <w:webHidden/>
+          </w:rPr>
+        </w:r>
+        <w:r>
+          <w:rPr>
+            <w:noProof/>
+            <w:webHidden/>
+          </w:rPr>
+          <w:fldChar w:fldCharType="separate"/>
+        </w:r>
+        <w:r>
+          <w:rPr>
+            <w:noProof/>
+            <w:webHidden/>
+          </w:rPr>
+          <w:t>4</w:t>
+        </w:r>
+        <w:r>
+          <w:rPr>
+            <w:noProof/>
+            <w:webHidden/>
+          </w:rPr>
+          <w:fldChar w:fldCharType="end"/>
+        </w:r>
+      </w:hyperlink>
+    </w:p>
+    <w:p>
+      <w:pPr>
+        <w:pStyle w:val="Verzeichnis3"/>
+        <w:tabs>
+          <w:tab w:val="left" w:pos="1320"/>
+          <w:tab w:val="right" w:leader="dot" w:pos="8493"/>
+        </w:tabs>
+        <w:rPr>
+          <w:rFonts w:asciiTheme="minorHAnsi" w:eastAsiaTheme="minorEastAsia" w:hAnsiTheme="minorHAnsi" w:cstheme="minorBidi"/>
+          <w:noProof/>
+          <w:szCs w:val="22"/>
+        </w:rPr>
+      </w:pPr>
+      <w:hyperlink w:anchor="_Toc427228122" w:history="1">
+        <w:r>
+          <w:rPr>
+            <w:rStyle w:val="Hyperlink"/>
+            <w:rFonts w:eastAsiaTheme="majorEastAsia"/>
+            <w:noProof/>
+          </w:rPr>
+          <w:t>3.2.2</w:t>
+        </w:r>
+        <w:r>
+          <w:rPr>
+            <w:rFonts w:asciiTheme="minorHAnsi" w:eastAsiaTheme="minorEastAsia" w:hAnsiTheme="minorHAnsi" w:cstheme="minorBidi"/>
+            <w:noProof/>
+            <w:szCs w:val="22"/>
+          </w:rPr>
+          <w:tab/>
+        </w:r>
+        <w:r>
+          <w:rPr>
+            <w:rStyle w:val="Hyperlink"/>
+            <w:rFonts w:eastAsiaTheme="majorEastAsia"/>
+            <w:noProof/>
+          </w:rPr>
+          <w:t>Fragebogen</w:t>
+        </w:r>
+        <w:r>
+          <w:rPr>
+            <w:noProof/>
+            <w:webHidden/>
+          </w:rPr>
+          <w:tab/>
+        </w:r>
+        <w:r>
+          <w:rPr>
+            <w:noProof/>
+            <w:webHidden/>
+          </w:rPr>
+          <w:fldChar w:fldCharType="begin"/>
+        </w:r>
+        <w:r>
+          <w:rPr>
+            <w:noProof/>
+            <w:webHidden/>
+          </w:rPr>
+          <w:instrText xml:space="preserve"> PAGEREF _Toc427228122 \h </w:instrText>
+        </w:r>
+        <w:r>
+          <w:rPr>
+            <w:noProof/>
+            <w:webHidden/>
+          </w:rPr>
+        </w:r>
+        <w:r>
+          <w:rPr>
+            <w:noProof/>
+            <w:webHidden/>
+          </w:rPr>
+          <w:fldChar w:fldCharType="separate"/>
+        </w:r>
+        <w:r>
+          <w:rPr>
+            <w:noProof/>
+            <w:webHidden/>
+          </w:rPr>
+          <w:t>4</w:t>
+        </w:r>
+        <w:r>
+          <w:rPr>
+            <w:noProof/>
+            <w:webHidden/>
+          </w:rPr>
+          <w:fldChar w:fldCharType="end"/>
+        </w:r>
+      </w:hyperlink>
+    </w:p>
+    <w:p>
+      <w:pPr>
+        <w:pStyle w:val="Verzeichnis3"/>
+        <w:tabs>
+          <w:tab w:val="left" w:pos="1100"/>
+          <w:tab w:val="right" w:leader="dot" w:pos="8493"/>
+        </w:tabs>
+        <w:rPr>
+          <w:rFonts w:asciiTheme="minorHAnsi" w:eastAsiaTheme="minorEastAsia" w:hAnsiTheme="minorHAnsi" w:cstheme="minorBidi"/>
+          <w:noProof/>
+          <w:szCs w:val="22"/>
+        </w:rPr>
+      </w:pPr>
+      <w:hyperlink w:anchor="_Toc427228123" w:history="1">
+        <w:r>
+          <w:rPr>
+            <w:rStyle w:val="Hyperlink"/>
+            <w:rFonts w:eastAsiaTheme="majorEastAsia"/>
+            <w:noProof/>
+          </w:rPr>
+          <w:t>3.2.3</w:t>
+        </w:r>
+        <w:r>
+          <w:rPr>
+            <w:rFonts w:asciiTheme="minorHAnsi" w:eastAsiaTheme="minorEastAsia" w:hAnsiTheme="minorHAnsi" w:cstheme="minorBidi"/>
+            <w:noProof/>
+            <w:szCs w:val="22"/>
+          </w:rPr>
+          <w:tab/>
+        </w:r>
+        <w:r>
+          <w:rPr>
+            <w:rStyle w:val="Hyperlink"/>
+            <w:rFonts w:eastAsiaTheme="majorEastAsia"/>
+            <w:noProof/>
+          </w:rPr>
+          <w:t>Personas und Szenarien</w:t>
+        </w:r>
+        <w:r>
+          <w:rPr>
+            <w:noProof/>
+            <w:webHidden/>
+          </w:rPr>
+          <w:tab/>
+        </w:r>
+        <w:r>
+          <w:rPr>
+            <w:noProof/>
+            <w:webHidden/>
+          </w:rPr>
+          <w:fldChar w:fldCharType="begin"/>
+        </w:r>
+        <w:r>
+          <w:rPr>
+            <w:noProof/>
+            <w:webHidden/>
+          </w:rPr>
+          <w:instrText xml:space="preserve"> PAGEREF _Toc427228123 \h </w:instrText>
+        </w:r>
+        <w:r>
+          <w:rPr>
+            <w:noProof/>
+            <w:webHidden/>
+          </w:rPr>
+        </w:r>
+        <w:r>
+          <w:rPr>
+            <w:noProof/>
+            <w:webHidden/>
+          </w:rPr>
+          <w:fldChar w:fldCharType="separate"/>
+        </w:r>
+        <w:r>
+          <w:rPr>
+            <w:noProof/>
+            <w:webHidden/>
+          </w:rPr>
+          <w:t>4</w:t>
+        </w:r>
+        <w:r>
+          <w:rPr>
+            <w:noProof/>
+            <w:webHidden/>
+          </w:rPr>
+          <w:fldChar w:fldCharType="end"/>
+        </w:r>
+      </w:hyperlink>
+    </w:p>
+    <w:p>
+      <w:pPr>
+        <w:pStyle w:val="Verzeichnis3"/>
+        <w:tabs>
+          <w:tab w:val="left" w:pos="1320"/>
+          <w:tab w:val="right" w:leader="dot" w:pos="8493"/>
+        </w:tabs>
+        <w:rPr>
+          <w:rFonts w:asciiTheme="minorHAnsi" w:eastAsiaTheme="minorEastAsia" w:hAnsiTheme="minorHAnsi" w:cstheme="minorBidi"/>
+          <w:noProof/>
+          <w:szCs w:val="22"/>
+        </w:rPr>
+      </w:pPr>
+      <w:hyperlink w:anchor="_Toc427228124" w:history="1">
+        <w:r>
+          <w:rPr>
+            <w:rStyle w:val="Hyperlink"/>
+            <w:rFonts w:eastAsiaTheme="majorEastAsia"/>
+            <w:noProof/>
+          </w:rPr>
+          <w:t>3.2.4</w:t>
+        </w:r>
+        <w:r>
+          <w:rPr>
+            <w:rFonts w:asciiTheme="minorHAnsi" w:eastAsiaTheme="minorEastAsia" w:hAnsiTheme="minorHAnsi" w:cstheme="minorBidi"/>
+            <w:noProof/>
+            <w:szCs w:val="22"/>
+          </w:rPr>
+          <w:tab/>
+        </w:r>
+        <w:r>
+          <w:rPr>
+            <w:rStyle w:val="Hyperlink"/>
+            <w:rFonts w:eastAsiaTheme="majorEastAsia"/>
+            <w:noProof/>
+          </w:rPr>
+          <w:t>Prototypen</w:t>
+        </w:r>
+        <w:r>
+          <w:rPr>
+            <w:noProof/>
+            <w:webHidden/>
+          </w:rPr>
+          <w:tab/>
+        </w:r>
+        <w:r>
+          <w:rPr>
+            <w:noProof/>
+            <w:webHidden/>
+          </w:rPr>
+          <w:fldChar w:fldCharType="begin"/>
+        </w:r>
+        <w:r>
+          <w:rPr>
+            <w:noProof/>
+            <w:webHidden/>
+          </w:rPr>
+          <w:instrText xml:space="preserve"> PAGEREF _Toc427228124 \h </w:instrText>
+        </w:r>
+        <w:r>
+          <w:rPr>
+            <w:noProof/>
+            <w:webHidden/>
+          </w:rPr>
+        </w:r>
+        <w:r>
+          <w:rPr>
+            <w:noProof/>
+            <w:webHidden/>
+          </w:rPr>
+          <w:fldChar w:fldCharType="separate"/>
+        </w:r>
+        <w:r>
+          <w:rPr>
+            <w:noProof/>
+            <w:webHidden/>
+          </w:rPr>
+          <w:t>4</w:t>
+        </w:r>
+        <w:r>
+          <w:rPr>
+            <w:noProof/>
+            <w:webHidden/>
+          </w:rPr>
+          <w:fldChar w:fldCharType="end"/>
+        </w:r>
+      </w:hyperlink>
+    </w:p>
+    <w:p>
+      <w:pPr>
+        <w:pStyle w:val="Verzeichnis1"/>
+        <w:rPr>
+          <w:rFonts w:asciiTheme="minorHAnsi" w:eastAsiaTheme="minorEastAsia" w:hAnsiTheme="minorHAnsi" w:cstheme="minorBidi"/>
+          <w:noProof/>
+          <w:sz w:val="22"/>
+          <w:szCs w:val="22"/>
+        </w:rPr>
+      </w:pPr>
+      <w:hyperlink w:anchor="_Toc427228125" w:history="1">
+        <w:r>
+          <w:rPr>
+            <w:rStyle w:val="Hyperlink"/>
+            <w:rFonts w:eastAsiaTheme="majorEastAsia"/>
+            <w:noProof/>
+          </w:rPr>
+          <w:t>4</w:t>
+        </w:r>
+        <w:r>
+          <w:rPr>
+            <w:rFonts w:asciiTheme="minorHAnsi" w:eastAsiaTheme="minorEastAsia" w:hAnsiTheme="minorHAnsi" w:cstheme="minorBidi"/>
+            <w:noProof/>
+            <w:sz w:val="22"/>
+            <w:szCs w:val="22"/>
+          </w:rPr>
+          <w:tab/>
+        </w:r>
+        <w:r>
+          <w:rPr>
+            <w:rStyle w:val="Hyperlink"/>
+            <w:rFonts w:eastAsiaTheme="majorEastAsia"/>
+            <w:noProof/>
+          </w:rPr>
+          <w:t>Versuchsaufbau und Konzeption</w:t>
+        </w:r>
+        <w:r>
+          <w:rPr>
+            <w:noProof/>
+            <w:webHidden/>
+          </w:rPr>
+          <w:tab/>
+        </w:r>
+        <w:r>
+          <w:rPr>
+            <w:noProof/>
+            <w:webHidden/>
+          </w:rPr>
+          <w:fldChar w:fldCharType="begin"/>
+        </w:r>
+        <w:r>
+          <w:rPr>
+            <w:noProof/>
+            <w:webHidden/>
+          </w:rPr>
+          <w:instrText xml:space="preserve"> PAGEREF _Toc427228125 \h </w:instrText>
+        </w:r>
+        <w:r>
+          <w:rPr>
+            <w:noProof/>
+            <w:webHidden/>
+          </w:rPr>
+        </w:r>
+        <w:r>
+          <w:rPr>
+            <w:noProof/>
+            <w:webHidden/>
+          </w:rPr>
+          <w:fldChar w:fldCharType="separate"/>
+        </w:r>
+        <w:r>
+          <w:rPr>
+            <w:noProof/>
+            <w:webHidden/>
+          </w:rPr>
+          <w:t>4</w:t>
+        </w:r>
+        <w:r>
+          <w:rPr>
+            <w:noProof/>
+            <w:webHidden/>
+          </w:rPr>
+          <w:fldChar w:fldCharType="end"/>
+        </w:r>
+      </w:hyperlink>
+    </w:p>
+    <w:p>
+      <w:pPr>
+        <w:pStyle w:val="Verzeichnis2"/>
+        <w:tabs>
+          <w:tab w:val="left" w:pos="880"/>
+          <w:tab w:val="right" w:leader="dot" w:pos="8493"/>
+        </w:tabs>
+        <w:rPr>
+          <w:rFonts w:asciiTheme="minorHAnsi" w:eastAsiaTheme="minorEastAsia" w:hAnsiTheme="minorHAnsi" w:cstheme="minorBidi"/>
+          <w:noProof/>
+          <w:szCs w:val="22"/>
+        </w:rPr>
+      </w:pPr>
+      <w:hyperlink w:anchor="_Toc427228126" w:history="1">
+        <w:r>
+          <w:rPr>
+            <w:rStyle w:val="Hyperlink"/>
+            <w:rFonts w:eastAsiaTheme="majorEastAsia"/>
+            <w:noProof/>
+          </w:rPr>
+          <w:t>4.1</w:t>
+        </w:r>
+        <w:r>
+          <w:rPr>
+            <w:rFonts w:asciiTheme="minorHAnsi" w:eastAsiaTheme="minorEastAsia" w:hAnsiTheme="minorHAnsi" w:cstheme="minorBidi"/>
+            <w:noProof/>
+            <w:szCs w:val="22"/>
+          </w:rPr>
+          <w:tab/>
+        </w:r>
+        <w:r>
+          <w:rPr>
+            <w:rStyle w:val="Hyperlink"/>
+            <w:rFonts w:eastAsiaTheme="majorEastAsia"/>
+            <w:noProof/>
+          </w:rPr>
+          <w:t>Nutzungskontext</w:t>
+        </w:r>
+        <w:r>
+          <w:rPr>
+            <w:noProof/>
+            <w:webHidden/>
+          </w:rPr>
+          <w:tab/>
+        </w:r>
+        <w:r>
+          <w:rPr>
+            <w:noProof/>
+            <w:webHidden/>
+          </w:rPr>
+          <w:fldChar w:fldCharType="begin"/>
+        </w:r>
+        <w:r>
+          <w:rPr>
+            <w:noProof/>
+            <w:webHidden/>
+          </w:rPr>
+          <w:instrText xml:space="preserve"> PAGEREF _Toc427228126 \h </w:instrText>
+        </w:r>
+        <w:r>
+          <w:rPr>
+            <w:noProof/>
+            <w:webHidden/>
+          </w:rPr>
+        </w:r>
+        <w:r>
+          <w:rPr>
+            <w:noProof/>
+            <w:webHidden/>
+          </w:rPr>
+          <w:fldChar w:fldCharType="separate"/>
+        </w:r>
+        <w:r>
+          <w:rPr>
+            <w:noProof/>
+            <w:webHidden/>
+          </w:rPr>
+          <w:t>4</w:t>
+        </w:r>
+        <w:r>
+          <w:rPr>
+            <w:noProof/>
+            <w:webHidden/>
+          </w:rPr>
+          <w:fldChar w:fldCharType="end"/>
+        </w:r>
+      </w:hyperlink>
+    </w:p>
+    <w:p>
+      <w:pPr>
+        <w:pStyle w:val="Verzeichnis3"/>
+        <w:tabs>
+          <w:tab w:val="left" w:pos="1100"/>
+          <w:tab w:val="right" w:leader="dot" w:pos="8493"/>
+        </w:tabs>
+        <w:rPr>
+          <w:rFonts w:asciiTheme="minorHAnsi" w:eastAsiaTheme="minorEastAsia" w:hAnsiTheme="minorHAnsi" w:cstheme="minorBidi"/>
+          <w:noProof/>
+          <w:szCs w:val="22"/>
+        </w:rPr>
+      </w:pPr>
+      <w:hyperlink w:anchor="_Toc427228127" w:history="1">
+        <w:r>
+          <w:rPr>
+            <w:rStyle w:val="Hyperlink"/>
+            <w:rFonts w:eastAsiaTheme="majorEastAsia"/>
+            <w:noProof/>
+          </w:rPr>
+          <w:t>4.1.1</w:t>
+        </w:r>
+        <w:r>
+          <w:rPr>
+            <w:rFonts w:asciiTheme="minorHAnsi" w:eastAsiaTheme="minorEastAsia" w:hAnsiTheme="minorHAnsi" w:cstheme="minorBidi"/>
+            <w:noProof/>
+            <w:szCs w:val="22"/>
+          </w:rPr>
+          <w:tab/>
+        </w:r>
+        <w:r>
+          <w:rPr>
+            <w:rStyle w:val="Hyperlink"/>
+            <w:rFonts w:eastAsiaTheme="majorEastAsia"/>
+            <w:noProof/>
+          </w:rPr>
+          <w:t>Nutzer</w:t>
+        </w:r>
+        <w:r>
+          <w:rPr>
+            <w:noProof/>
+            <w:webHidden/>
+          </w:rPr>
+          <w:tab/>
+        </w:r>
+        <w:r>
+          <w:rPr>
+            <w:noProof/>
+            <w:webHidden/>
+          </w:rPr>
+          <w:fldChar w:fldCharType="begin"/>
+        </w:r>
+        <w:r>
+          <w:rPr>
+            <w:noProof/>
+            <w:webHidden/>
+          </w:rPr>
+          <w:instrText xml:space="preserve"> PAGEREF _Toc427228127 \h </w:instrText>
+        </w:r>
+        <w:r>
+          <w:rPr>
+            <w:noProof/>
+            <w:webHidden/>
+          </w:rPr>
+        </w:r>
+        <w:r>
+          <w:rPr>
+            <w:noProof/>
+            <w:webHidden/>
+          </w:rPr>
+          <w:fldChar w:fldCharType="separate"/>
+        </w:r>
+        <w:r>
+          <w:rPr>
+            <w:noProof/>
+            <w:webHidden/>
+          </w:rPr>
+          <w:t>4</w:t>
+        </w:r>
+        <w:r>
+          <w:rPr>
+            <w:noProof/>
+            <w:webHidden/>
+          </w:rPr>
+          <w:fldChar w:fldCharType="end"/>
+        </w:r>
+      </w:hyperlink>
+    </w:p>
+    <w:p>
+      <w:pPr>
+        <w:pStyle w:val="Verzeichnis3"/>
+        <w:tabs>
+          <w:tab w:val="left" w:pos="1320"/>
+          <w:tab w:val="right" w:leader="dot" w:pos="8493"/>
+        </w:tabs>
+        <w:rPr>
+          <w:rFonts w:asciiTheme="minorHAnsi" w:eastAsiaTheme="minorEastAsia" w:hAnsiTheme="minorHAnsi" w:cstheme="minorBidi"/>
+          <w:noProof/>
+          <w:szCs w:val="22"/>
+        </w:rPr>
+      </w:pPr>
+      <w:hyperlink w:anchor="_Toc427228128" w:history="1">
+        <w:r>
+          <w:rPr>
+            <w:rStyle w:val="Hyperlink"/>
+            <w:rFonts w:eastAsiaTheme="majorEastAsia"/>
+            <w:noProof/>
+          </w:rPr>
+          <w:t>4.1.2</w:t>
+        </w:r>
+        <w:r>
+          <w:rPr>
+            <w:rFonts w:asciiTheme="minorHAnsi" w:eastAsiaTheme="minorEastAsia" w:hAnsiTheme="minorHAnsi" w:cstheme="minorBidi"/>
+            <w:noProof/>
+            <w:szCs w:val="22"/>
+          </w:rPr>
+          <w:tab/>
+        </w:r>
+        <w:r>
+          <w:rPr>
+            <w:rStyle w:val="Hyperlink"/>
+            <w:rFonts w:eastAsiaTheme="majorEastAsia"/>
+            <w:noProof/>
+          </w:rPr>
+          <w:t>Ziele</w:t>
+        </w:r>
+        <w:r>
+          <w:rPr>
+            <w:noProof/>
+            <w:webHidden/>
+          </w:rPr>
+          <w:tab/>
+        </w:r>
+        <w:r>
+          <w:rPr>
+            <w:noProof/>
+            <w:webHidden/>
+          </w:rPr>
+          <w:fldChar w:fldCharType="begin"/>
+        </w:r>
+        <w:r>
+          <w:rPr>
+            <w:noProof/>
+            <w:webHidden/>
+          </w:rPr>
+          <w:instrText xml:space="preserve"> PAGEREF _Toc427228128 \h </w:instrText>
+        </w:r>
+        <w:r>
+          <w:rPr>
+            <w:noProof/>
+            <w:webHidden/>
+          </w:rPr>
+        </w:r>
+        <w:r>
+          <w:rPr>
+            <w:noProof/>
+            <w:webHidden/>
+          </w:rPr>
+          <w:fldChar w:fldCharType="separate"/>
+        </w:r>
+        <w:r>
+          <w:rPr>
+            <w:noProof/>
+            <w:webHidden/>
+          </w:rPr>
+          <w:t>4</w:t>
+        </w:r>
+        <w:r>
+          <w:rPr>
+            <w:noProof/>
+            <w:webHidden/>
+          </w:rPr>
+          <w:fldChar w:fldCharType="end"/>
+        </w:r>
+      </w:hyperlink>
+    </w:p>
+    <w:p>
+      <w:pPr>
+        <w:pStyle w:val="Verzeichnis3"/>
+        <w:tabs>
+          <w:tab w:val="left" w:pos="1100"/>
+          <w:tab w:val="right" w:leader="dot" w:pos="8493"/>
+        </w:tabs>
+        <w:rPr>
+          <w:rFonts w:asciiTheme="minorHAnsi" w:eastAsiaTheme="minorEastAsia" w:hAnsiTheme="minorHAnsi" w:cstheme="minorBidi"/>
+          <w:noProof/>
+          <w:szCs w:val="22"/>
+        </w:rPr>
+      </w:pPr>
+      <w:hyperlink w:anchor="_Toc427228129" w:history="1">
+        <w:r>
+          <w:rPr>
+            <w:rStyle w:val="Hyperlink"/>
+            <w:rFonts w:eastAsiaTheme="majorEastAsia"/>
+            <w:noProof/>
+          </w:rPr>
+          <w:t>4.1.3</w:t>
+        </w:r>
+        <w:r>
+          <w:rPr>
+            <w:rFonts w:asciiTheme="minorHAnsi" w:eastAsiaTheme="minorEastAsia" w:hAnsiTheme="minorHAnsi" w:cstheme="minorBidi"/>
+            <w:noProof/>
+            <w:szCs w:val="22"/>
+          </w:rPr>
+          <w:tab/>
+        </w:r>
+        <w:r>
+          <w:rPr>
+            <w:rStyle w:val="Hyperlink"/>
+            <w:rFonts w:eastAsiaTheme="majorEastAsia"/>
+            <w:noProof/>
+          </w:rPr>
+          <w:t>Equipment</w:t>
+        </w:r>
+        <w:r>
+          <w:rPr>
+            <w:noProof/>
+            <w:webHidden/>
+          </w:rPr>
+          <w:tab/>
+        </w:r>
+        <w:r>
+          <w:rPr>
+            <w:noProof/>
+            <w:webHidden/>
+          </w:rPr>
+          <w:fldChar w:fldCharType="begin"/>
+        </w:r>
+        <w:r>
+          <w:rPr>
+            <w:noProof/>
+            <w:webHidden/>
+          </w:rPr>
+          <w:instrText xml:space="preserve"> PAGEREF _Toc427228129 \h </w:instrText>
+        </w:r>
+        <w:r>
+          <w:rPr>
+            <w:noProof/>
+            <w:webHidden/>
+          </w:rPr>
+        </w:r>
+        <w:r>
+          <w:rPr>
+            <w:noProof/>
+            <w:webHidden/>
+          </w:rPr>
+          <w:fldChar w:fldCharType="separate"/>
+        </w:r>
+        <w:r>
+          <w:rPr>
+            <w:noProof/>
+            <w:webHidden/>
+          </w:rPr>
+          <w:t>4</w:t>
+        </w:r>
+        <w:r>
+          <w:rPr>
+            <w:noProof/>
+            <w:webHidden/>
+          </w:rPr>
+          <w:fldChar w:fldCharType="end"/>
+        </w:r>
+      </w:hyperlink>
+    </w:p>
+    <w:p>
+      <w:pPr>
+        <w:pStyle w:val="Verzeichnis3"/>
+        <w:tabs>
+          <w:tab w:val="left" w:pos="1320"/>
+          <w:tab w:val="right" w:leader="dot" w:pos="8493"/>
+        </w:tabs>
+        <w:rPr>
+          <w:rFonts w:asciiTheme="minorHAnsi" w:eastAsiaTheme="minorEastAsia" w:hAnsiTheme="minorHAnsi" w:cstheme="minorBidi"/>
+          <w:noProof/>
+          <w:szCs w:val="22"/>
+        </w:rPr>
+      </w:pPr>
+      <w:hyperlink w:anchor="_Toc427228130" w:history="1">
+        <w:r>
+          <w:rPr>
+            <w:rStyle w:val="Hyperlink"/>
+            <w:rFonts w:eastAsiaTheme="majorEastAsia"/>
+            <w:noProof/>
+          </w:rPr>
+          <w:t>4.1.4</w:t>
+        </w:r>
+        <w:r>
+          <w:rPr>
+            <w:rFonts w:asciiTheme="minorHAnsi" w:eastAsiaTheme="minorEastAsia" w:hAnsiTheme="minorHAnsi" w:cstheme="minorBidi"/>
+            <w:noProof/>
+            <w:szCs w:val="22"/>
+          </w:rPr>
+          <w:tab/>
+        </w:r>
+        <w:r>
+          <w:rPr>
+            <w:rStyle w:val="Hyperlink"/>
+            <w:rFonts w:eastAsiaTheme="majorEastAsia"/>
+            <w:noProof/>
+          </w:rPr>
+          <w:t>Anwendungsraum</w:t>
+        </w:r>
+        <w:r>
+          <w:rPr>
+            <w:noProof/>
+            <w:webHidden/>
+          </w:rPr>
+          <w:tab/>
+        </w:r>
+        <w:r>
+          <w:rPr>
+            <w:noProof/>
+            <w:webHidden/>
+          </w:rPr>
+          <w:fldChar w:fldCharType="begin"/>
+        </w:r>
+        <w:r>
+          <w:rPr>
+            <w:noProof/>
+            <w:webHidden/>
+          </w:rPr>
+          <w:instrText xml:space="preserve"> PAGEREF _Toc427228130 \h </w:instrText>
+        </w:r>
+        <w:r>
+          <w:rPr>
+            <w:noProof/>
+            <w:webHidden/>
+          </w:rPr>
+        </w:r>
+        <w:r>
+          <w:rPr>
+            <w:noProof/>
+            <w:webHidden/>
+          </w:rPr>
+          <w:fldChar w:fldCharType="separate"/>
+        </w:r>
+        <w:r>
+          <w:rPr>
+            <w:noProof/>
+            <w:webHidden/>
+          </w:rPr>
+          <w:t>4</w:t>
+        </w:r>
+        <w:r>
+          <w:rPr>
+            <w:noProof/>
+            <w:webHidden/>
+          </w:rPr>
+          <w:fldChar w:fldCharType="end"/>
+        </w:r>
+      </w:hyperlink>
+    </w:p>
+    <w:p>
+      <w:pPr>
+        <w:pStyle w:val="Verzeichnis3"/>
+        <w:tabs>
+          <w:tab w:val="left" w:pos="1100"/>
+          <w:tab w:val="right" w:leader="dot" w:pos="8493"/>
+        </w:tabs>
+        <w:rPr>
+          <w:rFonts w:asciiTheme="minorHAnsi" w:eastAsiaTheme="minorEastAsia" w:hAnsiTheme="minorHAnsi" w:cstheme="minorBidi"/>
+          <w:noProof/>
+          <w:szCs w:val="22"/>
+        </w:rPr>
+      </w:pPr>
+      <w:hyperlink w:anchor="_Toc427228131" w:history="1">
+        <w:r>
+          <w:rPr>
+            <w:rStyle w:val="Hyperlink"/>
+            <w:rFonts w:eastAsiaTheme="majorEastAsia"/>
+            <w:noProof/>
+          </w:rPr>
+          <w:t>4.1.5</w:t>
+        </w:r>
+        <w:r>
+          <w:rPr>
+            <w:rFonts w:asciiTheme="minorHAnsi" w:eastAsiaTheme="minorEastAsia" w:hAnsiTheme="minorHAnsi" w:cstheme="minorBidi"/>
+            <w:noProof/>
+            <w:szCs w:val="22"/>
+          </w:rPr>
+          <w:tab/>
+        </w:r>
+        <w:r>
+          <w:rPr>
+            <w:rStyle w:val="Hyperlink"/>
+            <w:rFonts w:eastAsiaTheme="majorEastAsia"/>
+            <w:noProof/>
+          </w:rPr>
+          <w:t>Testszenarien</w:t>
+        </w:r>
+        <w:r>
+          <w:rPr>
+            <w:noProof/>
+            <w:webHidden/>
+          </w:rPr>
+          <w:tab/>
+        </w:r>
+        <w:r>
+          <w:rPr>
+            <w:noProof/>
+            <w:webHidden/>
+          </w:rPr>
+          <w:fldChar w:fldCharType="begin"/>
+        </w:r>
+        <w:r>
+          <w:rPr>
+            <w:noProof/>
+            <w:webHidden/>
+          </w:rPr>
+          <w:instrText xml:space="preserve"> PAGEREF _Toc427228131 \h </w:instrText>
+        </w:r>
+        <w:r>
+          <w:rPr>
+            <w:noProof/>
+            <w:webHidden/>
+          </w:rPr>
+        </w:r>
+        <w:r>
+          <w:rPr>
+            <w:noProof/>
+            <w:webHidden/>
+          </w:rPr>
+          <w:fldChar w:fldCharType="separate"/>
+        </w:r>
+        <w:r>
+          <w:rPr>
+            <w:noProof/>
+            <w:webHidden/>
+          </w:rPr>
+          <w:t>4</w:t>
+        </w:r>
+        <w:r>
+          <w:rPr>
+            <w:noProof/>
+            <w:webHidden/>
+          </w:rPr>
+          <w:fldChar w:fldCharType="end"/>
+        </w:r>
+      </w:hyperlink>
+    </w:p>
+    <w:p>
+      <w:pPr>
+        <w:pStyle w:val="Verzeichnis2"/>
+        <w:tabs>
+          <w:tab w:val="left" w:pos="880"/>
+          <w:tab w:val="right" w:leader="dot" w:pos="8493"/>
+        </w:tabs>
+        <w:rPr>
+          <w:rFonts w:asciiTheme="minorHAnsi" w:eastAsiaTheme="minorEastAsia" w:hAnsiTheme="minorHAnsi" w:cstheme="minorBidi"/>
+          <w:noProof/>
+          <w:szCs w:val="22"/>
+        </w:rPr>
+      </w:pPr>
+      <w:hyperlink w:anchor="_Toc427228132" w:history="1">
+        <w:r>
+          <w:rPr>
+            <w:rStyle w:val="Hyperlink"/>
+            <w:rFonts w:eastAsiaTheme="majorEastAsia"/>
+            <w:noProof/>
+          </w:rPr>
+          <w:t>4.2</w:t>
+        </w:r>
+        <w:r>
+          <w:rPr>
+            <w:rFonts w:asciiTheme="minorHAnsi" w:eastAsiaTheme="minorEastAsia" w:hAnsiTheme="minorHAnsi" w:cstheme="minorBidi"/>
+            <w:noProof/>
+            <w:szCs w:val="22"/>
+          </w:rPr>
+          <w:tab/>
+        </w:r>
+        <w:r>
+          <w:rPr>
+            <w:rStyle w:val="Hyperlink"/>
+            <w:rFonts w:eastAsiaTheme="majorEastAsia"/>
+            <w:noProof/>
+          </w:rPr>
+          <w:t>Testmethoden</w:t>
+        </w:r>
+        <w:r>
+          <w:rPr>
+            <w:noProof/>
+            <w:webHidden/>
+          </w:rPr>
+          <w:tab/>
+        </w:r>
+        <w:r>
+          <w:rPr>
+            <w:noProof/>
+            <w:webHidden/>
+          </w:rPr>
+          <w:fldChar w:fldCharType="begin"/>
+        </w:r>
+        <w:r>
+          <w:rPr>
+            <w:noProof/>
+            <w:webHidden/>
+          </w:rPr>
+          <w:instrText xml:space="preserve"> PAGEREF _Toc427228132 \h </w:instrText>
+        </w:r>
+        <w:r>
+          <w:rPr>
+            <w:noProof/>
+            <w:webHidden/>
+          </w:rPr>
+        </w:r>
+        <w:r>
+          <w:rPr>
+            <w:noProof/>
+            <w:webHidden/>
+          </w:rPr>
+          <w:fldChar w:fldCharType="separate"/>
+        </w:r>
+        <w:r>
+          <w:rPr>
+            <w:noProof/>
+            <w:webHidden/>
+          </w:rPr>
+          <w:t>5</w:t>
+        </w:r>
+        <w:r>
+          <w:rPr>
+            <w:noProof/>
+            <w:webHidden/>
+          </w:rPr>
+          <w:fldChar w:fldCharType="end"/>
+        </w:r>
+      </w:hyperlink>
+    </w:p>
+    <w:p>
+      <w:pPr>
+        <w:pStyle w:val="Verzeichnis3"/>
+        <w:tabs>
+          <w:tab w:val="left" w:pos="1320"/>
+          <w:tab w:val="right" w:leader="dot" w:pos="8493"/>
+        </w:tabs>
+        <w:rPr>
+          <w:rFonts w:asciiTheme="minorHAnsi" w:eastAsiaTheme="minorEastAsia" w:hAnsiTheme="minorHAnsi" w:cstheme="minorBidi"/>
+          <w:noProof/>
+          <w:szCs w:val="22"/>
+        </w:rPr>
+      </w:pPr>
+      <w:hyperlink w:anchor="_Toc427228133" w:history="1">
+        <w:r>
+          <w:rPr>
+            <w:rStyle w:val="Hyperlink"/>
+            <w:rFonts w:eastAsiaTheme="majorEastAsia"/>
+            <w:noProof/>
+          </w:rPr>
+          <w:t>4.2.1</w:t>
+        </w:r>
+        <w:r>
+          <w:rPr>
+            <w:rFonts w:asciiTheme="minorHAnsi" w:eastAsiaTheme="minorEastAsia" w:hAnsiTheme="minorHAnsi" w:cstheme="minorBidi"/>
+            <w:noProof/>
+            <w:szCs w:val="22"/>
+          </w:rPr>
+          <w:tab/>
+        </w:r>
+        <w:r>
+          <w:rPr>
+            <w:rStyle w:val="Hyperlink"/>
+            <w:rFonts w:eastAsiaTheme="majorEastAsia"/>
+            <w:noProof/>
+          </w:rPr>
+          <w:t>Heuristic Walkthrough</w:t>
+        </w:r>
+        <w:r>
+          <w:rPr>
+            <w:noProof/>
+            <w:webHidden/>
+          </w:rPr>
+          <w:tab/>
+        </w:r>
+        <w:r>
+          <w:rPr>
+            <w:noProof/>
+            <w:webHidden/>
+          </w:rPr>
+          <w:fldChar w:fldCharType="begin"/>
+        </w:r>
+        <w:r>
+          <w:rPr>
+            <w:noProof/>
+            <w:webHidden/>
+          </w:rPr>
+          <w:instrText xml:space="preserve"> PAGEREF _Toc427228133 \h </w:instrText>
+        </w:r>
+        <w:r>
+          <w:rPr>
+            <w:noProof/>
+            <w:webHidden/>
+          </w:rPr>
+        </w:r>
+        <w:r>
+          <w:rPr>
+            <w:noProof/>
+            <w:webHidden/>
+          </w:rPr>
+          <w:fldChar w:fldCharType="separate"/>
+        </w:r>
+        <w:r>
+          <w:rPr>
+            <w:noProof/>
+            <w:webHidden/>
+          </w:rPr>
+          <w:t>5</w:t>
+        </w:r>
+        <w:r>
+          <w:rPr>
+            <w:noProof/>
+            <w:webHidden/>
+          </w:rPr>
+          <w:fldChar w:fldCharType="end"/>
+        </w:r>
+      </w:hyperlink>
+    </w:p>
+    <w:p>
+      <w:pPr>
+        <w:pStyle w:val="Verzeichnis3"/>
+        <w:tabs>
+          <w:tab w:val="left" w:pos="1320"/>
+          <w:tab w:val="right" w:leader="dot" w:pos="8493"/>
+        </w:tabs>
+        <w:rPr>
+          <w:rFonts w:asciiTheme="minorHAnsi" w:eastAsiaTheme="minorEastAsia" w:hAnsiTheme="minorHAnsi" w:cstheme="minorBidi"/>
+          <w:noProof/>
+          <w:szCs w:val="22"/>
+        </w:rPr>
+      </w:pPr>
+      <w:hyperlink w:anchor="_Toc427228134" w:history="1">
+        <w:r>
+          <w:rPr>
+            <w:rStyle w:val="Hyperlink"/>
+            <w:rFonts w:eastAsiaTheme="majorEastAsia"/>
+            <w:noProof/>
+          </w:rPr>
+          <w:t>4.2.2</w:t>
+        </w:r>
+        <w:r>
+          <w:rPr>
+            <w:rFonts w:asciiTheme="minorHAnsi" w:eastAsiaTheme="minorEastAsia" w:hAnsiTheme="minorHAnsi" w:cstheme="minorBidi"/>
+            <w:noProof/>
+            <w:szCs w:val="22"/>
+          </w:rPr>
+          <w:tab/>
+        </w:r>
+        <w:r>
+          <w:rPr>
+            <w:rStyle w:val="Hyperlink"/>
+            <w:rFonts w:eastAsiaTheme="majorEastAsia"/>
+            <w:noProof/>
+          </w:rPr>
+          <w:t>Nutzerstudie mit neuer Struktur</w:t>
+        </w:r>
+        <w:r>
+          <w:rPr>
+            <w:noProof/>
+            <w:webHidden/>
+          </w:rPr>
+          <w:tab/>
+        </w:r>
+        <w:r>
+          <w:rPr>
+            <w:noProof/>
+            <w:webHidden/>
+          </w:rPr>
+          <w:fldChar w:fldCharType="begin"/>
+        </w:r>
+        <w:r>
+          <w:rPr>
+            <w:noProof/>
+            <w:webHidden/>
+          </w:rPr>
+          <w:instrText xml:space="preserve"> PAGEREF _Toc427228134 \h </w:instrText>
+        </w:r>
+        <w:r>
+          <w:rPr>
+            <w:noProof/>
+            <w:webHidden/>
+          </w:rPr>
+        </w:r>
+        <w:r>
+          <w:rPr>
+            <w:noProof/>
+            <w:webHidden/>
+          </w:rPr>
+          <w:fldChar w:fldCharType="separate"/>
+        </w:r>
+        <w:r>
+          <w:rPr>
+            <w:noProof/>
+            <w:webHidden/>
+          </w:rPr>
+          <w:t>5</w:t>
+        </w:r>
+        <w:r>
+          <w:rPr>
+            <w:noProof/>
+            <w:webHidden/>
+          </w:rPr>
+          <w:fldChar w:fldCharType="end"/>
+        </w:r>
+      </w:hyperlink>
+    </w:p>
+    <w:p>
+      <w:pPr>
+        <w:pStyle w:val="Verzeichnis3"/>
+        <w:tabs>
+          <w:tab w:val="left" w:pos="1320"/>
+          <w:tab w:val="right" w:leader="dot" w:pos="8493"/>
+        </w:tabs>
+        <w:rPr>
+          <w:rFonts w:asciiTheme="minorHAnsi" w:eastAsiaTheme="minorEastAsia" w:hAnsiTheme="minorHAnsi" w:cstheme="minorBidi"/>
+          <w:noProof/>
+          <w:szCs w:val="22"/>
+        </w:rPr>
+      </w:pPr>
+      <w:hyperlink w:anchor="_Toc427228135" w:history="1">
+        <w:r>
+          <w:rPr>
+            <w:rStyle w:val="Hyperlink"/>
+            <w:rFonts w:eastAsiaTheme="majorEastAsia"/>
+            <w:noProof/>
+          </w:rPr>
+          <w:t>4.2.3</w:t>
+        </w:r>
+        <w:r>
+          <w:rPr>
+            <w:rFonts w:asciiTheme="minorHAnsi" w:eastAsiaTheme="minorEastAsia" w:hAnsiTheme="minorHAnsi" w:cstheme="minorBidi"/>
+            <w:noProof/>
+            <w:szCs w:val="22"/>
+          </w:rPr>
+          <w:tab/>
+        </w:r>
+        <w:r>
+          <w:rPr>
+            <w:rStyle w:val="Hyperlink"/>
+            <w:rFonts w:eastAsiaTheme="majorEastAsia"/>
+            <w:noProof/>
+          </w:rPr>
+          <w:t>A-B-Vergleich</w:t>
+        </w:r>
+        <w:r>
+          <w:rPr>
+            <w:noProof/>
+            <w:webHidden/>
+          </w:rPr>
+          <w:tab/>
+        </w:r>
+        <w:r>
+          <w:rPr>
+            <w:noProof/>
+            <w:webHidden/>
+          </w:rPr>
+          <w:fldChar w:fldCharType="begin"/>
+        </w:r>
+        <w:r>
+          <w:rPr>
+            <w:noProof/>
+            <w:webHidden/>
+          </w:rPr>
+          <w:instrText xml:space="preserve"> PAGEREF _Toc427228135 \h </w:instrText>
+        </w:r>
+        <w:r>
+          <w:rPr>
+            <w:noProof/>
+            <w:webHidden/>
+          </w:rPr>
+        </w:r>
+        <w:r>
+          <w:rPr>
+            <w:noProof/>
+            <w:webHidden/>
+          </w:rPr>
+          <w:fldChar w:fldCharType="separate"/>
+        </w:r>
+        <w:r>
+          <w:rPr>
+            <w:noProof/>
+            <w:webHidden/>
+          </w:rPr>
+          <w:t>5</w:t>
+        </w:r>
+        <w:r>
+          <w:rPr>
+            <w:noProof/>
+            <w:webHidden/>
+          </w:rPr>
+          <w:fldChar w:fldCharType="end"/>
+        </w:r>
+      </w:hyperlink>
+    </w:p>
+    <w:p>
+      <w:pPr>
+        <w:pStyle w:val="Verzeichnis2"/>
+        <w:tabs>
+          <w:tab w:val="left" w:pos="880"/>
+          <w:tab w:val="right" w:leader="dot" w:pos="8493"/>
+        </w:tabs>
+        <w:rPr>
+          <w:rFonts w:asciiTheme="minorHAnsi" w:eastAsiaTheme="minorEastAsia" w:hAnsiTheme="minorHAnsi" w:cstheme="minorBidi"/>
+          <w:noProof/>
+          <w:szCs w:val="22"/>
+        </w:rPr>
+      </w:pPr>
+      <w:hyperlink w:anchor="_Toc427228136" w:history="1">
+        <w:r>
+          <w:rPr>
+            <w:rStyle w:val="Hyperlink"/>
+            <w:rFonts w:eastAsiaTheme="majorEastAsia"/>
+            <w:noProof/>
+          </w:rPr>
+          <w:t>4.3</w:t>
+        </w:r>
+        <w:r>
+          <w:rPr>
+            <w:rFonts w:asciiTheme="minorHAnsi" w:eastAsiaTheme="minorEastAsia" w:hAnsiTheme="minorHAnsi" w:cstheme="minorBidi"/>
+            <w:noProof/>
+            <w:szCs w:val="22"/>
+          </w:rPr>
+          <w:tab/>
+        </w:r>
+        <w:r>
+          <w:rPr>
+            <w:rStyle w:val="Hyperlink"/>
+            <w:rFonts w:eastAsiaTheme="majorEastAsia"/>
+            <w:noProof/>
+          </w:rPr>
+          <w:t>Usability-Metriken</w:t>
+        </w:r>
+        <w:r>
+          <w:rPr>
+            <w:noProof/>
+            <w:webHidden/>
+          </w:rPr>
+          <w:tab/>
+        </w:r>
+        <w:r>
+          <w:rPr>
+            <w:noProof/>
+            <w:webHidden/>
+          </w:rPr>
+          <w:fldChar w:fldCharType="begin"/>
+        </w:r>
+        <w:r>
+          <w:rPr>
+            <w:noProof/>
+            <w:webHidden/>
+          </w:rPr>
+          <w:instrText xml:space="preserve"> PAGEREF _Toc427228136 \h </w:instrText>
+        </w:r>
+        <w:r>
+          <w:rPr>
+            <w:noProof/>
+            <w:webHidden/>
+          </w:rPr>
+        </w:r>
+        <w:r>
+          <w:rPr>
+            <w:noProof/>
+            <w:webHidden/>
+          </w:rPr>
+          <w:fldChar w:fldCharType="separate"/>
+        </w:r>
+        <w:r>
+          <w:rPr>
+            <w:noProof/>
+            <w:webHidden/>
+          </w:rPr>
+          <w:t>5</w:t>
+        </w:r>
+        <w:r>
+          <w:rPr>
+            <w:noProof/>
+            <w:webHidden/>
+          </w:rPr>
+          <w:fldChar w:fldCharType="end"/>
+        </w:r>
+      </w:hyperlink>
+    </w:p>
+    <w:p>
+      <w:pPr>
+        <w:pStyle w:val="Verzeichnis2"/>
+        <w:tabs>
+          <w:tab w:val="left" w:pos="880"/>
+          <w:tab w:val="right" w:leader="dot" w:pos="8493"/>
+        </w:tabs>
+        <w:rPr>
+          <w:rFonts w:asciiTheme="minorHAnsi" w:eastAsiaTheme="minorEastAsia" w:hAnsiTheme="minorHAnsi" w:cstheme="minorBidi"/>
+          <w:noProof/>
+          <w:szCs w:val="22"/>
+        </w:rPr>
+      </w:pPr>
+      <w:hyperlink w:anchor="_Toc427228137" w:history="1">
+        <w:r>
+          <w:rPr>
+            <w:rStyle w:val="Hyperlink"/>
+            <w:rFonts w:eastAsiaTheme="majorEastAsia"/>
+            <w:noProof/>
+          </w:rPr>
+          <w:t>4.4</w:t>
+        </w:r>
+        <w:r>
+          <w:rPr>
+            <w:rFonts w:asciiTheme="minorHAnsi" w:eastAsiaTheme="minorEastAsia" w:hAnsiTheme="minorHAnsi" w:cstheme="minorBidi"/>
+            <w:noProof/>
+            <w:szCs w:val="22"/>
+          </w:rPr>
+          <w:tab/>
+        </w:r>
+        <w:r>
+          <w:rPr>
+            <w:rStyle w:val="Hyperlink"/>
+            <w:rFonts w:eastAsiaTheme="majorEastAsia"/>
+            <w:noProof/>
+          </w:rPr>
+          <w:t>Finale Konzeption des Rechenzentrums</w:t>
+        </w:r>
+        <w:r>
+          <w:rPr>
+            <w:noProof/>
+            <w:webHidden/>
+          </w:rPr>
+          <w:tab/>
+        </w:r>
+        <w:r>
+          <w:rPr>
+            <w:noProof/>
+            <w:webHidden/>
+          </w:rPr>
+          <w:fldChar w:fldCharType="begin"/>
+        </w:r>
+        <w:r>
+          <w:rPr>
+            <w:noProof/>
+            <w:webHidden/>
+          </w:rPr>
+          <w:instrText xml:space="preserve"> PAGEREF _Toc427228137 \h </w:instrText>
+        </w:r>
+        <w:r>
+          <w:rPr>
+            <w:noProof/>
+            <w:webHidden/>
+          </w:rPr>
+        </w:r>
+        <w:r>
+          <w:rPr>
+            <w:noProof/>
+            <w:webHidden/>
+          </w:rPr>
+          <w:fldChar w:fldCharType="separate"/>
+        </w:r>
+        <w:r>
+          <w:rPr>
+            <w:noProof/>
+            <w:webHidden/>
+          </w:rPr>
+          <w:t>5</w:t>
+        </w:r>
+        <w:r>
+          <w:rPr>
+            <w:noProof/>
+            <w:webHidden/>
+          </w:rPr>
+          <w:fldChar w:fldCharType="end"/>
+        </w:r>
+      </w:hyperlink>
     </w:p>
     <w:p>
       <w:pPr>
@@ -412,33 +2756,6 @@
         </w:rPr>
       </w:pPr>
       <w:r>
-        <w:rPr>
-          <w:rFonts w:ascii="Frutiger Next LT W1G Medium" w:hAnsi="Frutiger Next LT W1G Medium"/>
-          <w:sz w:val="24"/>
-        </w:rPr>
-        <w:fldChar w:fldCharType="begin"/>
-      </w:r>
-      <w:r>
-        <w:instrText xml:space="preserve"> TOC \o "1-4" \h \z \u </w:instrText>
-      </w:r>
-      <w:r>
-        <w:rPr>
-          <w:rFonts w:ascii="Frutiger Next LT W1G Medium" w:hAnsi="Frutiger Next LT W1G Medium"/>
-          <w:sz w:val="24"/>
-        </w:rPr>
-        <w:fldChar w:fldCharType="separate"/>
-      </w:r>
-      <w:r>
-        <w:rPr>
-          <w:rFonts w:ascii="Frutiger Next LT W1G Medium" w:hAnsi="Frutiger Next LT W1G Medium"/>
-          <w:b/>
-          <w:bCs/>
-          <w:noProof/>
-          <w:sz w:val="24"/>
-        </w:rPr>
-        <w:t>Es wurden keine Einträge für das Inhaltsverzeichnis gefunden.</w:t>
-      </w:r>
-      <w:r>
         <w:fldChar w:fldCharType="end"/>
       </w:r>
     </w:p>
@@ -464,6 +2781,360 @@
         <w:lastRenderedPageBreak/>
         <w:t>Abbildungen</w:t>
       </w:r>
+    </w:p>
+    <w:p>
+      <w:pPr>
+        <w:spacing w:after="200" w:line="276" w:lineRule="auto"/>
+        <w:jc w:val="left"/>
+        <w:rPr>
+          <w:lang w:eastAsia="en-US"/>
+        </w:rPr>
+      </w:pPr>
+      <w:r>
+        <w:rPr>
+          <w:lang w:eastAsia="en-US"/>
+        </w:rPr>
+        <w:br w:type="page"/>
+      </w:r>
+    </w:p>
+    <w:p>
+      <w:pPr>
+        <w:pStyle w:val="berschrift1"/>
+      </w:pPr>
+      <w:bookmarkStart w:id="1" w:name="_Toc424720200"/>
+      <w:bookmarkStart w:id="2" w:name="_Toc427228111"/>
+      <w:r>
+        <w:lastRenderedPageBreak/>
+        <w:t>Einführung</w:t>
+      </w:r>
+      <w:bookmarkEnd w:id="1"/>
+      <w:bookmarkEnd w:id="2"/>
+    </w:p>
+    <w:p>
+      <w:pPr>
+        <w:pStyle w:val="berschrift2"/>
+      </w:pPr>
+      <w:bookmarkStart w:id="3" w:name="_Toc424720201"/>
+      <w:bookmarkStart w:id="4" w:name="_Toc427228112"/>
+      <w:r>
+        <w:t>Zweck des Dokuments</w:t>
+      </w:r>
+      <w:bookmarkEnd w:id="3"/>
+      <w:bookmarkEnd w:id="4"/>
+    </w:p>
+    <w:p>
+      <w:pPr>
+        <w:pStyle w:val="berschrift2"/>
+      </w:pPr>
+      <w:bookmarkStart w:id="5" w:name="_Toc424720204"/>
+      <w:bookmarkStart w:id="6" w:name="_Toc427228113"/>
+      <w:r>
+        <w:t>Übersicht über das Dokument</w:t>
+      </w:r>
+      <w:bookmarkEnd w:id="5"/>
+      <w:bookmarkEnd w:id="6"/>
+    </w:p>
+    <w:p>
+      <w:pPr>
+        <w:pStyle w:val="berschrift1"/>
+      </w:pPr>
+      <w:bookmarkStart w:id="7" w:name="_Toc424720205"/>
+      <w:bookmarkStart w:id="8" w:name="_Toc427228114"/>
+      <w:r>
+        <w:t>Allgemeine Beschreibung</w:t>
+      </w:r>
+      <w:bookmarkEnd w:id="7"/>
+      <w:bookmarkEnd w:id="8"/>
+    </w:p>
+    <w:p>
+      <w:pPr>
+        <w:pStyle w:val="berschrift1"/>
+      </w:pPr>
+      <w:bookmarkStart w:id="9" w:name="_Toc424720212"/>
+      <w:bookmarkStart w:id="10" w:name="_Toc427228115"/>
+      <w:r>
+        <w:t>Methoden</w:t>
+      </w:r>
+      <w:bookmarkEnd w:id="9"/>
+      <w:bookmarkEnd w:id="10"/>
+    </w:p>
+    <w:p>
+      <w:pPr>
+        <w:pStyle w:val="berschrift2"/>
+      </w:pPr>
+      <w:bookmarkStart w:id="11" w:name="_Toc424720213"/>
+      <w:bookmarkStart w:id="12" w:name="_Toc427228116"/>
+      <w:r>
+        <w:t>Ist-Analyse</w:t>
+      </w:r>
+      <w:bookmarkEnd w:id="11"/>
+      <w:bookmarkEnd w:id="12"/>
+    </w:p>
+    <w:p>
+      <w:pPr>
+        <w:pStyle w:val="berschrift3"/>
+      </w:pPr>
+      <w:bookmarkStart w:id="13" w:name="_Toc424720214"/>
+      <w:bookmarkStart w:id="14" w:name="_Toc427228117"/>
+      <w:r>
+        <w:t>Piwik und Log-Daten Analyse</w:t>
+      </w:r>
+      <w:bookmarkEnd w:id="13"/>
+      <w:bookmarkEnd w:id="14"/>
+    </w:p>
+    <w:p>
+      <w:pPr>
+        <w:pStyle w:val="berschrift3"/>
+      </w:pPr>
+      <w:bookmarkStart w:id="15" w:name="_Toc424720215"/>
+      <w:bookmarkStart w:id="16" w:name="_Toc427228118"/>
+      <w:r>
+        <w:t>Contextual Inquiry</w:t>
+      </w:r>
+      <w:bookmarkEnd w:id="15"/>
+      <w:bookmarkEnd w:id="16"/>
+    </w:p>
+    <w:p>
+      <w:pPr>
+        <w:pStyle w:val="berschrift3"/>
+      </w:pPr>
+      <w:bookmarkStart w:id="17" w:name="_Toc424720216"/>
+      <w:bookmarkStart w:id="18" w:name="_Toc427228119"/>
+      <w:r>
+        <w:t>Content Analyse</w:t>
+      </w:r>
+      <w:bookmarkEnd w:id="17"/>
+      <w:bookmarkEnd w:id="18"/>
+    </w:p>
+    <w:p>
+      <w:pPr>
+        <w:pStyle w:val="berschrift2"/>
+      </w:pPr>
+      <w:bookmarkStart w:id="19" w:name="_Toc424720217"/>
+      <w:bookmarkStart w:id="20" w:name="_Toc427228120"/>
+      <w:r>
+        <w:t>Anforderungsanalyse</w:t>
+      </w:r>
+      <w:bookmarkEnd w:id="19"/>
+      <w:bookmarkEnd w:id="20"/>
+    </w:p>
+    <w:p>
+      <w:pPr>
+        <w:pStyle w:val="berschrift3"/>
+      </w:pPr>
+      <w:bookmarkStart w:id="21" w:name="_Toc424720218"/>
+      <w:bookmarkStart w:id="22" w:name="_Toc427228121"/>
+      <w:r>
+        <w:t>Card Sorting</w:t>
+      </w:r>
+      <w:bookmarkEnd w:id="21"/>
+      <w:bookmarkEnd w:id="22"/>
+    </w:p>
+    <w:p>
+      <w:pPr>
+        <w:pStyle w:val="berschrift3"/>
+      </w:pPr>
+      <w:bookmarkStart w:id="23" w:name="_Toc424720219"/>
+      <w:bookmarkStart w:id="24" w:name="_Toc427228122"/>
+      <w:r>
+        <w:t>Fragebogen</w:t>
+      </w:r>
+      <w:bookmarkEnd w:id="23"/>
+      <w:bookmarkEnd w:id="24"/>
+    </w:p>
+    <w:p>
+      <w:pPr>
+        <w:pStyle w:val="berschrift3"/>
+      </w:pPr>
+      <w:bookmarkStart w:id="25" w:name="_Toc424720220"/>
+      <w:bookmarkStart w:id="26" w:name="_Toc427228123"/>
+      <w:r>
+        <w:t>Personas und Szenarien</w:t>
+      </w:r>
+      <w:bookmarkEnd w:id="25"/>
+      <w:bookmarkEnd w:id="26"/>
+    </w:p>
+    <w:p>
+      <w:pPr>
+        <w:pStyle w:val="berschrift3"/>
+      </w:pPr>
+      <w:bookmarkStart w:id="27" w:name="_Toc424720221"/>
+      <w:bookmarkStart w:id="28" w:name="_Toc427228124"/>
+      <w:r>
+        <w:t>Prototypen</w:t>
+      </w:r>
+      <w:bookmarkEnd w:id="27"/>
+      <w:bookmarkEnd w:id="28"/>
+    </w:p>
+    <w:p>
+      <w:pPr>
+        <w:pStyle w:val="berschrift1"/>
+      </w:pPr>
+      <w:bookmarkStart w:id="29" w:name="_Toc424720222"/>
+      <w:bookmarkStart w:id="30" w:name="_Toc427228125"/>
+      <w:r>
+        <w:t>Versuchsaufbau und Konzeption</w:t>
+      </w:r>
+      <w:bookmarkEnd w:id="29"/>
+      <w:bookmarkEnd w:id="30"/>
+    </w:p>
+    <w:p>
+      <w:pPr>
+        <w:pStyle w:val="berschrift2"/>
+      </w:pPr>
+      <w:bookmarkStart w:id="31" w:name="_Toc424720223"/>
+      <w:bookmarkStart w:id="32" w:name="_Toc427228126"/>
+      <w:r>
+        <w:t>Nutzungskontext</w:t>
+      </w:r>
+      <w:bookmarkEnd w:id="31"/>
+      <w:bookmarkEnd w:id="32"/>
+    </w:p>
+    <w:p>
+      <w:pPr>
+        <w:pStyle w:val="berschrift3"/>
+      </w:pPr>
+      <w:bookmarkStart w:id="33" w:name="_Toc424720224"/>
+      <w:bookmarkStart w:id="34" w:name="_Toc427228127"/>
+      <w:r>
+        <w:t>Nutzer</w:t>
+      </w:r>
+      <w:bookmarkEnd w:id="33"/>
+      <w:bookmarkEnd w:id="34"/>
+    </w:p>
+    <w:p>
+      <w:pPr>
+        <w:pStyle w:val="berschrift3"/>
+      </w:pPr>
+      <w:bookmarkStart w:id="35" w:name="_Toc424720225"/>
+      <w:bookmarkStart w:id="36" w:name="_Toc427228128"/>
+      <w:r>
+        <w:t>Ziele</w:t>
+      </w:r>
+      <w:bookmarkEnd w:id="35"/>
+      <w:bookmarkEnd w:id="36"/>
+    </w:p>
+    <w:p>
+      <w:pPr>
+        <w:pStyle w:val="berschrift3"/>
+      </w:pPr>
+      <w:bookmarkStart w:id="37" w:name="_Toc424720226"/>
+      <w:bookmarkStart w:id="38" w:name="_Toc427228129"/>
+      <w:r>
+        <w:t>Equipment</w:t>
+      </w:r>
+      <w:bookmarkEnd w:id="37"/>
+      <w:bookmarkEnd w:id="38"/>
+    </w:p>
+    <w:p>
+      <w:pPr>
+        <w:pStyle w:val="berschrift3"/>
+      </w:pPr>
+      <w:bookmarkStart w:id="39" w:name="_Toc424720227"/>
+      <w:bookmarkStart w:id="40" w:name="_Toc427228130"/>
+      <w:r>
+        <w:t>Anwendungsraum</w:t>
+      </w:r>
+      <w:bookmarkEnd w:id="39"/>
+      <w:bookmarkEnd w:id="40"/>
+      <w:r>
+        <w:t xml:space="preserve"> </w:t>
+      </w:r>
+    </w:p>
+    <w:p>
+      <w:pPr>
+        <w:pStyle w:val="berschrift3"/>
+      </w:pPr>
+      <w:bookmarkStart w:id="41" w:name="_Toc424720228"/>
+      <w:bookmarkStart w:id="42" w:name="_Toc427228131"/>
+      <w:r>
+        <w:t>Testszenarien</w:t>
+      </w:r>
+      <w:bookmarkEnd w:id="41"/>
+      <w:bookmarkEnd w:id="42"/>
+    </w:p>
+    <w:p>
+      <w:pPr>
+        <w:pStyle w:val="berschrift2"/>
+      </w:pPr>
+      <w:bookmarkStart w:id="43" w:name="_Toc424720232"/>
+      <w:bookmarkStart w:id="44" w:name="_Toc427228132"/>
+      <w:r>
+        <w:lastRenderedPageBreak/>
+        <w:t>Testmethoden</w:t>
+      </w:r>
+      <w:bookmarkEnd w:id="43"/>
+      <w:bookmarkEnd w:id="44"/>
+    </w:p>
+    <w:p>
+      <w:pPr>
+        <w:pStyle w:val="berschrift3"/>
+      </w:pPr>
+      <w:bookmarkStart w:id="45" w:name="_Toc424720233"/>
+      <w:bookmarkStart w:id="46" w:name="_Toc427228133"/>
+      <w:r>
+        <w:t>Heuristic Walkthrough</w:t>
+      </w:r>
+      <w:bookmarkEnd w:id="45"/>
+      <w:bookmarkEnd w:id="46"/>
+    </w:p>
+    <w:p>
+      <w:pPr>
+        <w:pStyle w:val="berschrift3"/>
+      </w:pPr>
+      <w:bookmarkStart w:id="47" w:name="_Toc424720234"/>
+      <w:bookmarkStart w:id="48" w:name="_Toc427228134"/>
+      <w:r>
+        <w:t>Nutzerstudie mit neuer Struktur</w:t>
+      </w:r>
+      <w:bookmarkEnd w:id="47"/>
+      <w:bookmarkEnd w:id="48"/>
+    </w:p>
+    <w:p>
+      <w:pPr>
+        <w:pStyle w:val="berschrift3"/>
+      </w:pPr>
+      <w:bookmarkStart w:id="49" w:name="_Toc424720235"/>
+      <w:bookmarkStart w:id="50" w:name="_Toc427228135"/>
+      <w:r>
+        <w:t>A-B-Vergleich</w:t>
+      </w:r>
+      <w:bookmarkEnd w:id="49"/>
+      <w:bookmarkEnd w:id="50"/>
+    </w:p>
+    <w:p>
+      <w:pPr>
+        <w:pStyle w:val="berschrift2"/>
+      </w:pPr>
+      <w:bookmarkStart w:id="51" w:name="_Toc424720236"/>
+      <w:bookmarkStart w:id="52" w:name="_Toc427228136"/>
+      <w:r>
+        <w:t>Usability-Metriken</w:t>
+      </w:r>
+      <w:bookmarkEnd w:id="51"/>
+      <w:bookmarkEnd w:id="52"/>
+    </w:p>
+    <w:p>
+      <w:pPr>
+        <w:pStyle w:val="berschrift2"/>
+      </w:pPr>
+      <w:bookmarkStart w:id="53" w:name="_Toc424720240"/>
+      <w:bookmarkStart w:id="54" w:name="_Toc427228137"/>
+      <w:r>
+        <w:t xml:space="preserve">Finale </w:t>
+      </w:r>
+      <w:r>
+        <w:t>Konzeption des Rechenzentrums</w:t>
+      </w:r>
+      <w:bookmarkEnd w:id="53"/>
+      <w:bookmarkEnd w:id="54"/>
+    </w:p>
+    <w:p>
+      <w:pPr>
+        <w:rPr>
+          <w:lang w:eastAsia="en-US"/>
+        </w:rPr>
+      </w:pPr>
     </w:p>
     <w:sectPr>
       <w:headerReference w:type="default" r:id="rId11"/>
@@ -793,6 +3464,345 @@
     </w:lvl>
   </w:abstractNum>
   <w:abstractNum w:abstractNumId="10" w15:restartNumberingAfterBreak="0">
+    <w:nsid w:val="16277FDB"/>
+    <w:multiLevelType w:val="hybridMultilevel"/>
+    <w:tmpl w:val="8BD62F8E"/>
+    <w:lvl w:ilvl="0" w:tplc="04070001">
+      <w:start w:val="1"/>
+      <w:numFmt w:val="bullet"/>
+      <w:lvlText w:val=""/>
+      <w:lvlJc w:val="left"/>
+      <w:pPr>
+        <w:ind w:left="1117" w:hanging="360"/>
+      </w:pPr>
+      <w:rPr>
+        <w:rFonts w:ascii="Symbol" w:hAnsi="Symbol" w:hint="default"/>
+      </w:rPr>
+    </w:lvl>
+    <w:lvl w:ilvl="1" w:tplc="04070003" w:tentative="1">
+      <w:start w:val="1"/>
+      <w:numFmt w:val="bullet"/>
+      <w:lvlText w:val="o"/>
+      <w:lvlJc w:val="left"/>
+      <w:pPr>
+        <w:ind w:left="1837" w:hanging="360"/>
+      </w:pPr>
+      <w:rPr>
+        <w:rFonts w:ascii="Courier New" w:hAnsi="Courier New" w:cs="Courier New" w:hint="default"/>
+      </w:rPr>
+    </w:lvl>
+    <w:lvl w:ilvl="2" w:tplc="04070005" w:tentative="1">
+      <w:start w:val="1"/>
+      <w:numFmt w:val="bullet"/>
+      <w:lvlText w:val=""/>
+      <w:lvlJc w:val="left"/>
+      <w:pPr>
+        <w:ind w:left="2557" w:hanging="360"/>
+      </w:pPr>
+      <w:rPr>
+        <w:rFonts w:ascii="Wingdings" w:hAnsi="Wingdings" w:hint="default"/>
+      </w:rPr>
+    </w:lvl>
+    <w:lvl w:ilvl="3" w:tplc="04070001" w:tentative="1">
+      <w:start w:val="1"/>
+      <w:numFmt w:val="bullet"/>
+      <w:lvlText w:val=""/>
+      <w:lvlJc w:val="left"/>
+      <w:pPr>
+        <w:ind w:left="3277" w:hanging="360"/>
+      </w:pPr>
+      <w:rPr>
+        <w:rFonts w:ascii="Symbol" w:hAnsi="Symbol" w:hint="default"/>
+      </w:rPr>
+    </w:lvl>
+    <w:lvl w:ilvl="4" w:tplc="04070003" w:tentative="1">
+      <w:start w:val="1"/>
+      <w:numFmt w:val="bullet"/>
+      <w:lvlText w:val="o"/>
+      <w:lvlJc w:val="left"/>
+      <w:pPr>
+        <w:ind w:left="3997" w:hanging="360"/>
+      </w:pPr>
+      <w:rPr>
+        <w:rFonts w:ascii="Courier New" w:hAnsi="Courier New" w:cs="Courier New" w:hint="default"/>
+      </w:rPr>
+    </w:lvl>
+    <w:lvl w:ilvl="5" w:tplc="04070005" w:tentative="1">
+      <w:start w:val="1"/>
+      <w:numFmt w:val="bullet"/>
+      <w:lvlText w:val=""/>
+      <w:lvlJc w:val="left"/>
+      <w:pPr>
+        <w:ind w:left="4717" w:hanging="360"/>
+      </w:pPr>
+      <w:rPr>
+        <w:rFonts w:ascii="Wingdings" w:hAnsi="Wingdings" w:hint="default"/>
+      </w:rPr>
+    </w:lvl>
+    <w:lvl w:ilvl="6" w:tplc="04070001" w:tentative="1">
+      <w:start w:val="1"/>
+      <w:numFmt w:val="bullet"/>
+      <w:lvlText w:val=""/>
+      <w:lvlJc w:val="left"/>
+      <w:pPr>
+        <w:ind w:left="5437" w:hanging="360"/>
+      </w:pPr>
+      <w:rPr>
+        <w:rFonts w:ascii="Symbol" w:hAnsi="Symbol" w:hint="default"/>
+      </w:rPr>
+    </w:lvl>
+    <w:lvl w:ilvl="7" w:tplc="04070003" w:tentative="1">
+      <w:start w:val="1"/>
+      <w:numFmt w:val="bullet"/>
+      <w:lvlText w:val="o"/>
+      <w:lvlJc w:val="left"/>
+      <w:pPr>
+        <w:ind w:left="6157" w:hanging="360"/>
+      </w:pPr>
+      <w:rPr>
+        <w:rFonts w:ascii="Courier New" w:hAnsi="Courier New" w:cs="Courier New" w:hint="default"/>
+      </w:rPr>
+    </w:lvl>
+    <w:lvl w:ilvl="8" w:tplc="04070005" w:tentative="1">
+      <w:start w:val="1"/>
+      <w:numFmt w:val="bullet"/>
+      <w:lvlText w:val=""/>
+      <w:lvlJc w:val="left"/>
+      <w:pPr>
+        <w:ind w:left="6877" w:hanging="360"/>
+      </w:pPr>
+      <w:rPr>
+        <w:rFonts w:ascii="Wingdings" w:hAnsi="Wingdings" w:hint="default"/>
+      </w:rPr>
+    </w:lvl>
+  </w:abstractNum>
+  <w:abstractNum w:abstractNumId="11" w15:restartNumberingAfterBreak="0">
+    <w:nsid w:val="3B821CC5"/>
+    <w:multiLevelType w:val="hybridMultilevel"/>
+    <w:tmpl w:val="E4F06E66"/>
+    <w:lvl w:ilvl="0" w:tplc="04070001">
+      <w:start w:val="1"/>
+      <w:numFmt w:val="bullet"/>
+      <w:lvlText w:val=""/>
+      <w:lvlJc w:val="left"/>
+      <w:pPr>
+        <w:ind w:left="720" w:hanging="360"/>
+      </w:pPr>
+      <w:rPr>
+        <w:rFonts w:ascii="Symbol" w:hAnsi="Symbol" w:hint="default"/>
+      </w:rPr>
+    </w:lvl>
+    <w:lvl w:ilvl="1" w:tplc="04070003" w:tentative="1">
+      <w:start w:val="1"/>
+      <w:numFmt w:val="bullet"/>
+      <w:lvlText w:val="o"/>
+      <w:lvlJc w:val="left"/>
+      <w:pPr>
+        <w:ind w:left="1440" w:hanging="360"/>
+      </w:pPr>
+      <w:rPr>
+        <w:rFonts w:ascii="Courier New" w:hAnsi="Courier New" w:cs="Courier New" w:hint="default"/>
+      </w:rPr>
+    </w:lvl>
+    <w:lvl w:ilvl="2" w:tplc="04070005" w:tentative="1">
+      <w:start w:val="1"/>
+      <w:numFmt w:val="bullet"/>
+      <w:lvlText w:val=""/>
+      <w:lvlJc w:val="left"/>
+      <w:pPr>
+        <w:ind w:left="2160" w:hanging="360"/>
+      </w:pPr>
+      <w:rPr>
+        <w:rFonts w:ascii="Wingdings" w:hAnsi="Wingdings" w:hint="default"/>
+      </w:rPr>
+    </w:lvl>
+    <w:lvl w:ilvl="3" w:tplc="04070001" w:tentative="1">
+      <w:start w:val="1"/>
+      <w:numFmt w:val="bullet"/>
+      <w:lvlText w:val=""/>
+      <w:lvlJc w:val="left"/>
+      <w:pPr>
+        <w:ind w:left="2880" w:hanging="360"/>
+      </w:pPr>
+      <w:rPr>
+        <w:rFonts w:ascii="Symbol" w:hAnsi="Symbol" w:hint="default"/>
+      </w:rPr>
+    </w:lvl>
+    <w:lvl w:ilvl="4" w:tplc="04070003" w:tentative="1">
+      <w:start w:val="1"/>
+      <w:numFmt w:val="bullet"/>
+      <w:lvlText w:val="o"/>
+      <w:lvlJc w:val="left"/>
+      <w:pPr>
+        <w:ind w:left="3600" w:hanging="360"/>
+      </w:pPr>
+      <w:rPr>
+        <w:rFonts w:ascii="Courier New" w:hAnsi="Courier New" w:cs="Courier New" w:hint="default"/>
+      </w:rPr>
+    </w:lvl>
+    <w:lvl w:ilvl="5" w:tplc="04070005" w:tentative="1">
+      <w:start w:val="1"/>
+      <w:numFmt w:val="bullet"/>
+      <w:lvlText w:val=""/>
+      <w:lvlJc w:val="left"/>
+      <w:pPr>
+        <w:ind w:left="4320" w:hanging="360"/>
+      </w:pPr>
+      <w:rPr>
+        <w:rFonts w:ascii="Wingdings" w:hAnsi="Wingdings" w:hint="default"/>
+      </w:rPr>
+    </w:lvl>
+    <w:lvl w:ilvl="6" w:tplc="04070001" w:tentative="1">
+      <w:start w:val="1"/>
+      <w:numFmt w:val="bullet"/>
+      <w:lvlText w:val=""/>
+      <w:lvlJc w:val="left"/>
+      <w:pPr>
+        <w:ind w:left="5040" w:hanging="360"/>
+      </w:pPr>
+      <w:rPr>
+        <w:rFonts w:ascii="Symbol" w:hAnsi="Symbol" w:hint="default"/>
+      </w:rPr>
+    </w:lvl>
+    <w:lvl w:ilvl="7" w:tplc="04070003" w:tentative="1">
+      <w:start w:val="1"/>
+      <w:numFmt w:val="bullet"/>
+      <w:lvlText w:val="o"/>
+      <w:lvlJc w:val="left"/>
+      <w:pPr>
+        <w:ind w:left="5760" w:hanging="360"/>
+      </w:pPr>
+      <w:rPr>
+        <w:rFonts w:ascii="Courier New" w:hAnsi="Courier New" w:cs="Courier New" w:hint="default"/>
+      </w:rPr>
+    </w:lvl>
+    <w:lvl w:ilvl="8" w:tplc="04070005" w:tentative="1">
+      <w:start w:val="1"/>
+      <w:numFmt w:val="bullet"/>
+      <w:lvlText w:val=""/>
+      <w:lvlJc w:val="left"/>
+      <w:pPr>
+        <w:ind w:left="6480" w:hanging="360"/>
+      </w:pPr>
+      <w:rPr>
+        <w:rFonts w:ascii="Wingdings" w:hAnsi="Wingdings" w:hint="default"/>
+      </w:rPr>
+    </w:lvl>
+  </w:abstractNum>
+  <w:abstractNum w:abstractNumId="12" w15:restartNumberingAfterBreak="0">
+    <w:nsid w:val="3D9406D6"/>
+    <w:multiLevelType w:val="hybridMultilevel"/>
+    <w:tmpl w:val="FD4872E6"/>
+    <w:lvl w:ilvl="0" w:tplc="04070001">
+      <w:start w:val="1"/>
+      <w:numFmt w:val="bullet"/>
+      <w:lvlText w:val=""/>
+      <w:lvlJc w:val="left"/>
+      <w:pPr>
+        <w:ind w:left="1117" w:hanging="360"/>
+      </w:pPr>
+      <w:rPr>
+        <w:rFonts w:ascii="Symbol" w:hAnsi="Symbol" w:hint="default"/>
+      </w:rPr>
+    </w:lvl>
+    <w:lvl w:ilvl="1" w:tplc="04070003" w:tentative="1">
+      <w:start w:val="1"/>
+      <w:numFmt w:val="bullet"/>
+      <w:lvlText w:val="o"/>
+      <w:lvlJc w:val="left"/>
+      <w:pPr>
+        <w:ind w:left="1837" w:hanging="360"/>
+      </w:pPr>
+      <w:rPr>
+        <w:rFonts w:ascii="Courier New" w:hAnsi="Courier New" w:cs="Courier New" w:hint="default"/>
+      </w:rPr>
+    </w:lvl>
+    <w:lvl w:ilvl="2" w:tplc="04070005" w:tentative="1">
+      <w:start w:val="1"/>
+      <w:numFmt w:val="bullet"/>
+      <w:lvlText w:val=""/>
+      <w:lvlJc w:val="left"/>
+      <w:pPr>
+        <w:ind w:left="2557" w:hanging="360"/>
+      </w:pPr>
+      <w:rPr>
+        <w:rFonts w:ascii="Wingdings" w:hAnsi="Wingdings" w:hint="default"/>
+      </w:rPr>
+    </w:lvl>
+    <w:lvl w:ilvl="3" w:tplc="04070001" w:tentative="1">
+      <w:start w:val="1"/>
+      <w:numFmt w:val="bullet"/>
+      <w:lvlText w:val=""/>
+      <w:lvlJc w:val="left"/>
+      <w:pPr>
+        <w:ind w:left="3277" w:hanging="360"/>
+      </w:pPr>
+      <w:rPr>
+        <w:rFonts w:ascii="Symbol" w:hAnsi="Symbol" w:hint="default"/>
+      </w:rPr>
+    </w:lvl>
+    <w:lvl w:ilvl="4" w:tplc="04070003" w:tentative="1">
+      <w:start w:val="1"/>
+      <w:numFmt w:val="bullet"/>
+      <w:lvlText w:val="o"/>
+      <w:lvlJc w:val="left"/>
+      <w:pPr>
+        <w:ind w:left="3997" w:hanging="360"/>
+      </w:pPr>
+      <w:rPr>
+        <w:rFonts w:ascii="Courier New" w:hAnsi="Courier New" w:cs="Courier New" w:hint="default"/>
+      </w:rPr>
+    </w:lvl>
+    <w:lvl w:ilvl="5" w:tplc="04070005" w:tentative="1">
+      <w:start w:val="1"/>
+      <w:numFmt w:val="bullet"/>
+      <w:lvlText w:val=""/>
+      <w:lvlJc w:val="left"/>
+      <w:pPr>
+        <w:ind w:left="4717" w:hanging="360"/>
+      </w:pPr>
+      <w:rPr>
+        <w:rFonts w:ascii="Wingdings" w:hAnsi="Wingdings" w:hint="default"/>
+      </w:rPr>
+    </w:lvl>
+    <w:lvl w:ilvl="6" w:tplc="04070001" w:tentative="1">
+      <w:start w:val="1"/>
+      <w:numFmt w:val="bullet"/>
+      <w:lvlText w:val=""/>
+      <w:lvlJc w:val="left"/>
+      <w:pPr>
+        <w:ind w:left="5437" w:hanging="360"/>
+      </w:pPr>
+      <w:rPr>
+        <w:rFonts w:ascii="Symbol" w:hAnsi="Symbol" w:hint="default"/>
+      </w:rPr>
+    </w:lvl>
+    <w:lvl w:ilvl="7" w:tplc="04070003" w:tentative="1">
+      <w:start w:val="1"/>
+      <w:numFmt w:val="bullet"/>
+      <w:lvlText w:val="o"/>
+      <w:lvlJc w:val="left"/>
+      <w:pPr>
+        <w:ind w:left="6157" w:hanging="360"/>
+      </w:pPr>
+      <w:rPr>
+        <w:rFonts w:ascii="Courier New" w:hAnsi="Courier New" w:cs="Courier New" w:hint="default"/>
+      </w:rPr>
+    </w:lvl>
+    <w:lvl w:ilvl="8" w:tplc="04070005" w:tentative="1">
+      <w:start w:val="1"/>
+      <w:numFmt w:val="bullet"/>
+      <w:lvlText w:val=""/>
+      <w:lvlJc w:val="left"/>
+      <w:pPr>
+        <w:ind w:left="6877" w:hanging="360"/>
+      </w:pPr>
+      <w:rPr>
+        <w:rFonts w:ascii="Wingdings" w:hAnsi="Wingdings" w:hint="default"/>
+      </w:rPr>
+    </w:lvl>
+  </w:abstractNum>
+  <w:abstractNum w:abstractNumId="13" w15:restartNumberingAfterBreak="0">
     <w:nsid w:val="51043DED"/>
     <w:multiLevelType w:val="multilevel"/>
     <w:tmpl w:val="44A62A82"/>
@@ -915,7 +3925,7 @@
     </w:lvl>
   </w:abstractNum>
   <w:num w:numId="1">
-    <w:abstractNumId w:val="10"/>
+    <w:abstractNumId w:val="13"/>
   </w:num>
   <w:num w:numId="2">
     <w:abstractNumId w:val="9"/>
@@ -947,6 +3957,15 @@
   <w:num w:numId="11">
     <w:abstractNumId w:val="0"/>
   </w:num>
+  <w:num w:numId="12">
+    <w:abstractNumId w:val="11"/>
+  </w:num>
+  <w:num w:numId="13">
+    <w:abstractNumId w:val="12"/>
+  </w:num>
+  <w:num w:numId="14">
+    <w:abstractNumId w:val="10"/>
+  </w:num>
 </w:numbering>
 </file>
 
@@ -969,10 +3988,10 @@
   </w:docDefaults>
   <w:latentStyles w:defLockedState="0" w:defUIPriority="99" w:defSemiHidden="0" w:defUnhideWhenUsed="0" w:defQFormat="0" w:count="371">
     <w:lsdException w:name="Normal" w:uiPriority="0" w:qFormat="1"/>
-    <w:lsdException w:name="heading 1" w:uiPriority="9" w:qFormat="1"/>
-    <w:lsdException w:name="heading 2" w:semiHidden="1" w:uiPriority="9" w:unhideWhenUsed="1" w:qFormat="1"/>
-    <w:lsdException w:name="heading 3" w:semiHidden="1" w:uiPriority="9" w:unhideWhenUsed="1" w:qFormat="1"/>
-    <w:lsdException w:name="heading 4" w:semiHidden="1" w:uiPriority="9" w:unhideWhenUsed="1" w:qFormat="1"/>
+    <w:lsdException w:name="heading 1" w:uiPriority="0" w:qFormat="1"/>
+    <w:lsdException w:name="heading 2" w:semiHidden="1" w:uiPriority="0" w:unhideWhenUsed="1" w:qFormat="1"/>
+    <w:lsdException w:name="heading 3" w:semiHidden="1" w:uiPriority="0" w:unhideWhenUsed="1" w:qFormat="1"/>
+    <w:lsdException w:name="heading 4" w:semiHidden="1" w:uiPriority="0" w:unhideWhenUsed="1" w:qFormat="1"/>
     <w:lsdException w:name="heading 5" w:semiHidden="1" w:uiPriority="9" w:unhideWhenUsed="1"/>
     <w:lsdException w:name="heading 6" w:semiHidden="1" w:uiPriority="9" w:unhideWhenUsed="1" w:qFormat="1"/>
     <w:lsdException w:name="heading 7" w:semiHidden="1" w:uiPriority="9" w:unhideWhenUsed="1" w:qFormat="1"/>
@@ -1360,7 +4379,6 @@
     <w:basedOn w:val="Standard"/>
     <w:next w:val="Standard"/>
     <w:link w:val="berschrift1Zchn"/>
-    <w:uiPriority w:val="9"/>
     <w:qFormat/>
     <w:rsid w:val="00FC3A07"/>
     <w:pPr>
@@ -1384,7 +4402,6 @@
     <w:basedOn w:val="Standard"/>
     <w:next w:val="Standard"/>
     <w:link w:val="berschrift2Zchn"/>
-    <w:uiPriority w:val="9"/>
     <w:unhideWhenUsed/>
     <w:qFormat/>
     <w:rsid w:val="00FC3A07"/>
@@ -1410,7 +4427,6 @@
     <w:basedOn w:val="Standard"/>
     <w:next w:val="Standard"/>
     <w:link w:val="berschrift3Zchn"/>
-    <w:uiPriority w:val="9"/>
     <w:unhideWhenUsed/>
     <w:qFormat/>
     <w:rsid w:val="004D1002"/>
@@ -1435,7 +4451,6 @@
     <w:basedOn w:val="Standard"/>
     <w:next w:val="Standard"/>
     <w:link w:val="berschrift4Zchn"/>
-    <w:uiPriority w:val="9"/>
     <w:unhideWhenUsed/>
     <w:qFormat/>
     <w:rsid w:val="00E736F6"/>
@@ -1622,7 +4637,6 @@
     <w:name w:val="Überschrift 2 Zchn"/>
     <w:basedOn w:val="Absatz-Standardschriftart"/>
     <w:link w:val="berschrift2"/>
-    <w:uiPriority w:val="9"/>
     <w:rsid w:val="00FC3A07"/>
     <w:rPr>
       <w:rFonts w:ascii="Frutiger Next LT W1G Medium" w:eastAsiaTheme="majorEastAsia" w:hAnsi="Frutiger Next LT W1G Medium" w:cstheme="majorBidi"/>
@@ -1636,7 +4650,6 @@
     <w:name w:val="Überschrift 3 Zchn"/>
     <w:basedOn w:val="Absatz-Standardschriftart"/>
     <w:link w:val="berschrift3"/>
-    <w:uiPriority w:val="9"/>
     <w:rsid w:val="004D1002"/>
     <w:rPr>
       <w:rFonts w:ascii="Frutiger Next LT W1G" w:eastAsiaTheme="majorEastAsia" w:hAnsi="Frutiger Next LT W1G" w:cstheme="majorBidi"/>
@@ -2030,6 +5043,62 @@
       <w:lang w:eastAsia="de-DE"/>
     </w:rPr>
   </w:style>
+  <w:style w:type="paragraph" w:styleId="Listenabsatz">
+    <w:name w:val="List Paragraph"/>
+    <w:basedOn w:val="Standard"/>
+    <w:uiPriority w:val="34"/>
+    <w:rsid w:val="004A74E4"/>
+    <w:pPr>
+      <w:ind w:left="720"/>
+      <w:contextualSpacing/>
+    </w:pPr>
+    <w:rPr>
+      <w:rFonts w:ascii="Frutiger Next LT W1G" w:eastAsiaTheme="minorHAnsi" w:hAnsi="Frutiger Next LT W1G" w:cstheme="minorBidi"/>
+      <w:szCs w:val="22"/>
+      <w:lang w:eastAsia="en-US"/>
+    </w:rPr>
+  </w:style>
+  <w:style w:type="paragraph" w:styleId="Funotentext">
+    <w:name w:val="footnote text"/>
+    <w:basedOn w:val="Standard"/>
+    <w:link w:val="FunotentextZchn"/>
+    <w:uiPriority w:val="99"/>
+    <w:semiHidden/>
+    <w:unhideWhenUsed/>
+    <w:rsid w:val="004A74E4"/>
+    <w:pPr>
+      <w:spacing w:line="240" w:lineRule="auto"/>
+    </w:pPr>
+    <w:rPr>
+      <w:rFonts w:ascii="Frutiger Next LT W1G" w:eastAsiaTheme="minorHAnsi" w:hAnsi="Frutiger Next LT W1G" w:cstheme="minorBidi"/>
+      <w:sz w:val="20"/>
+      <w:lang w:eastAsia="en-US"/>
+    </w:rPr>
+  </w:style>
+  <w:style w:type="character" w:customStyle="1" w:styleId="FunotentextZchn">
+    <w:name w:val="Fußnotentext Zchn"/>
+    <w:basedOn w:val="Absatz-Standardschriftart"/>
+    <w:link w:val="Funotentext"/>
+    <w:uiPriority w:val="99"/>
+    <w:semiHidden/>
+    <w:rsid w:val="004A74E4"/>
+    <w:rPr>
+      <w:rFonts w:ascii="Frutiger Next LT W1G" w:hAnsi="Frutiger Next LT W1G"/>
+      <w:sz w:val="20"/>
+      <w:szCs w:val="20"/>
+    </w:rPr>
+  </w:style>
+  <w:style w:type="character" w:styleId="Funotenzeichen">
+    <w:name w:val="footnote reference"/>
+    <w:basedOn w:val="Absatz-Standardschriftart"/>
+    <w:uiPriority w:val="99"/>
+    <w:semiHidden/>
+    <w:unhideWhenUsed/>
+    <w:rsid w:val="004A74E4"/>
+    <w:rPr>
+      <w:vertAlign w:val="superscript"/>
+    </w:rPr>
+  </w:style>
 </w:styles>
 </file>
 
@@ -2321,7 +5390,7 @@
 </file>
 
 <file path=customXml/itemProps1.xml><?xml version="1.0" encoding="utf-8"?>
-<ds:datastoreItem xmlns:ds="http://schemas.openxmlformats.org/officeDocument/2006/customXml" ds:itemID="{7310CA23-17C6-4390-AAA9-ADEABF63DC74}">
+<ds:datastoreItem xmlns:ds="http://schemas.openxmlformats.org/officeDocument/2006/customXml" ds:itemID="{491D5691-B2C7-442C-9422-E26D9C0F02E6}">
   <ds:schemaRefs>
     <ds:schemaRef ds:uri="http://schemas.openxmlformats.org/officeDocument/2006/bibliography"/>
   </ds:schemaRefs>

</xml_diff>